<commit_message>
updates with interesting function
answers to the review questions
</commit_message>
<xml_diff>
--- a/texasWirelessConf/answerToReviewsWSN2015.docx
+++ b/texasWirelessConf/answerToReviewsWSN2015.docx
@@ -1,6 +1,6 @@
 
 <file path=word/document.xml><?xml version="1.0" encoding="utf-8"?>
-<w:document xmlns:wpc="http://schemas.microsoft.com/office/word/2010/wordprocessingCanvas" xmlns:mo="http://schemas.microsoft.com/office/mac/office/2008/main" xmlns:mc="http://schemas.openxmlformats.org/markup-compatibility/2006" xmlns:mv="urn:schemas-microsoft-com:mac:vml" xmlns:o="urn:schemas-microsoft-com:office:office" xmlns:r="http://schemas.openxmlformats.org/officeDocument/2006/relationships" xmlns:m="http://schemas.openxmlformats.org/officeDocument/2006/math" xmlns:v="urn:schemas-microsoft-com:vml" xmlns:wp14="http://schemas.microsoft.com/office/word/2010/wordprocessingDrawing" xmlns:wp="http://schemas.openxmlformats.org/drawingml/2006/wordprocessingDrawing" xmlns:w10="urn:schemas-microsoft-com:office:word" xmlns:w="http://schemas.openxmlformats.org/wordprocessingml/2006/main" xmlns:w14="http://schemas.microsoft.com/office/word/2010/wordml" xmlns:wpg="http://schemas.microsoft.com/office/word/2010/wordprocessingGroup" xmlns:wpi="http://schemas.microsoft.com/office/word/2010/wordprocessingInk" xmlns:wne="http://schemas.microsoft.com/office/word/2006/wordml" xmlns:wps="http://schemas.microsoft.com/office/word/2010/wordprocessingShape" mc:Ignorable="w14 wp14">
+<w:document xmlns:wpc="http://schemas.microsoft.com/office/word/2010/wordprocessingCanvas" xmlns:mc="http://schemas.openxmlformats.org/markup-compatibility/2006" xmlns:o="urn:schemas-microsoft-com:office:office" xmlns:r="http://schemas.openxmlformats.org/officeDocument/2006/relationships" xmlns:m="http://schemas.openxmlformats.org/officeDocument/2006/math" xmlns:v="urn:schemas-microsoft-com:vml" xmlns:wp14="http://schemas.microsoft.com/office/word/2010/wordprocessingDrawing" xmlns:wp="http://schemas.openxmlformats.org/drawingml/2006/wordprocessingDrawing" xmlns:w10="urn:schemas-microsoft-com:office:word" xmlns:w="http://schemas.openxmlformats.org/wordprocessingml/2006/main" xmlns:w14="http://schemas.microsoft.com/office/word/2010/wordml" xmlns:wpg="http://schemas.microsoft.com/office/word/2010/wordprocessingGroup" xmlns:wpi="http://schemas.microsoft.com/office/word/2010/wordprocessingInk" xmlns:wne="http://schemas.microsoft.com/office/word/2006/wordml" xmlns:wps="http://schemas.microsoft.com/office/word/2010/wordprocessingShape" mc:Ignorable="w14 wp14">
   <w:body>
     <w:p>
       <w:pPr>
@@ -109,7 +109,6 @@
           <w:szCs w:val="24"/>
         </w:rPr>
       </w:pPr>
-      <w:proofErr w:type="gramStart"/>
       <w:r>
         <w:rPr>
           <w:rFonts w:ascii="Bookman Old Style" w:eastAsia="Times New Roman" w:hAnsi="Bookman Old Style" w:cs="Times New Roman"/>
@@ -120,434 +119,10 @@
           <w:szCs w:val="24"/>
           <w:u w:val="single"/>
         </w:rPr>
-        <w:t>Reviewer  1</w:t>
-      </w:r>
-      <w:proofErr w:type="gramEnd"/>
-    </w:p>
-    <w:p>
-      <w:pPr>
-        <w:shd w:val="clear" w:color="auto" w:fill="FFFFFF"/>
-        <w:spacing w:after="0" w:line="240" w:lineRule="auto"/>
-        <w:rPr>
-          <w:rFonts w:ascii="Bookman Old Style" w:eastAsia="Times New Roman" w:hAnsi="Bookman Old Style" w:cs="Times New Roman"/>
-          <w:color w:val="000000"/>
-          <w:sz w:val="24"/>
-          <w:szCs w:val="24"/>
-        </w:rPr>
-      </w:pPr>
-      <w:r>
-        <w:rPr>
-          <w:rFonts w:ascii="Bookman Old Style" w:eastAsia="Times New Roman" w:hAnsi="Bookman Old Style" w:cs="Times New Roman"/>
-          <w:color w:val="000000"/>
-          <w:sz w:val="24"/>
-          <w:szCs w:val="24"/>
-        </w:rPr>
-        <w:t>1. The authors should list the objective of the paper clearly in the Introduction section. In Introduction, they specified that the focus is on path planning, trajectory optimization and responding to dynamic network condition. The paper does mention those topics. However, in the Overview section, they have mentioned that the paper’s focus is on tipping points, which is a deciding factor between cost of energy and routing UV. However, they have not discussed anything about tipping points beyond the overview.</w:t>
-      </w:r>
-    </w:p>
-    <w:p>
-      <w:pPr>
-        <w:shd w:val="clear" w:color="auto" w:fill="FFFFFF"/>
-        <w:spacing w:after="0" w:line="240" w:lineRule="auto"/>
-        <w:rPr>
-          <w:rFonts w:ascii="Bookman Old Style" w:eastAsia="Times New Roman" w:hAnsi="Bookman Old Style" w:cs="Times New Roman"/>
-          <w:color w:val="000000"/>
-          <w:sz w:val="24"/>
-          <w:szCs w:val="24"/>
-        </w:rPr>
-      </w:pPr>
-    </w:p>
-    <w:p>
-      <w:pPr>
-        <w:shd w:val="clear" w:color="auto" w:fill="FFFFFF"/>
-        <w:spacing w:after="0" w:line="240" w:lineRule="auto"/>
-        <w:rPr>
-          <w:rFonts w:ascii="Bookman Old Style" w:eastAsia="Times New Roman" w:hAnsi="Bookman Old Style" w:cs="Times New Roman"/>
-          <w:color w:val="3366FF"/>
-          <w:sz w:val="24"/>
-          <w:szCs w:val="24"/>
-        </w:rPr>
-      </w:pPr>
-      <w:r>
-        <w:rPr>
-          <w:rFonts w:ascii="Bookman Old Style" w:eastAsia="Times New Roman" w:hAnsi="Bookman Old Style" w:cs="Times New Roman"/>
-          <w:color w:val="3366FF"/>
-          <w:sz w:val="24"/>
-          <w:szCs w:val="24"/>
-        </w:rPr>
-        <w:t>The abstract has been substantially changed.</w:t>
-      </w:r>
-      <w:r>
-        <w:rPr>
-          <w:rFonts w:ascii="Bookman Old Style" w:eastAsia="Times New Roman" w:hAnsi="Bookman Old Style" w:cs="Times New Roman"/>
-          <w:color w:val="3366FF"/>
-          <w:sz w:val="24"/>
-          <w:szCs w:val="24"/>
-        </w:rPr>
-        <w:t> </w:t>
-      </w:r>
-    </w:p>
-    <w:p>
-      <w:pPr>
-        <w:shd w:val="clear" w:color="auto" w:fill="FFFFFF"/>
-        <w:spacing w:after="0" w:line="240" w:lineRule="auto"/>
-        <w:rPr>
-          <w:rFonts w:ascii="Bookman Old Style" w:eastAsia="Times New Roman" w:hAnsi="Bookman Old Style" w:cs="Times New Roman"/>
-          <w:color w:val="000000"/>
-          <w:sz w:val="24"/>
-          <w:szCs w:val="24"/>
-        </w:rPr>
-      </w:pPr>
-    </w:p>
-    <w:p>
-      <w:pPr>
-        <w:shd w:val="clear" w:color="auto" w:fill="FFFFFF"/>
-        <w:spacing w:after="0" w:line="240" w:lineRule="auto"/>
-        <w:rPr>
-          <w:rFonts w:ascii="Bookman Old Style" w:eastAsia="Times New Roman" w:hAnsi="Bookman Old Style" w:cs="Times New Roman"/>
-          <w:color w:val="000000"/>
-          <w:sz w:val="24"/>
-          <w:szCs w:val="24"/>
-        </w:rPr>
-      </w:pPr>
-      <w:r>
-        <w:rPr>
-          <w:rFonts w:ascii="Bookman Old Style" w:eastAsia="Times New Roman" w:hAnsi="Bookman Old Style" w:cs="Times New Roman"/>
-          <w:color w:val="000000"/>
-          <w:sz w:val="24"/>
-          <w:szCs w:val="24"/>
-        </w:rPr>
-        <w:t>2. The authors should mention some numeric example and judicious threshold for deciding the tipping points.</w:t>
-      </w:r>
-    </w:p>
-    <w:p>
-      <w:pPr>
-        <w:shd w:val="clear" w:color="auto" w:fill="FFFFFF"/>
-        <w:spacing w:after="0" w:line="240" w:lineRule="auto"/>
-        <w:rPr>
-          <w:rFonts w:ascii="Bookman Old Style" w:eastAsia="Times New Roman" w:hAnsi="Bookman Old Style" w:cs="Times New Roman"/>
-          <w:color w:val="000000"/>
-          <w:sz w:val="24"/>
-          <w:szCs w:val="24"/>
-        </w:rPr>
-      </w:pPr>
-      <w:r>
-        <w:rPr>
-          <w:rFonts w:ascii="Bookman Old Style" w:eastAsia="Times New Roman" w:hAnsi="Bookman Old Style" w:cs="Times New Roman"/>
-          <w:color w:val="000000"/>
-          <w:sz w:val="24"/>
-          <w:szCs w:val="24"/>
-        </w:rPr>
-        <w:t> </w:t>
-      </w:r>
-    </w:p>
-    <w:p>
-      <w:pPr>
-        <w:shd w:val="clear" w:color="auto" w:fill="FFFFFF"/>
-        <w:spacing w:after="0" w:line="240" w:lineRule="auto"/>
-        <w:rPr>
-          <w:rFonts w:ascii="Bookman Old Style" w:eastAsia="Times New Roman" w:hAnsi="Bookman Old Style" w:cs="Times New Roman"/>
-          <w:color w:val="000000"/>
-          <w:sz w:val="24"/>
-          <w:szCs w:val="24"/>
-        </w:rPr>
-      </w:pPr>
-      <w:r>
-        <w:rPr>
-          <w:rFonts w:ascii="Bookman Old Style" w:eastAsia="Times New Roman" w:hAnsi="Bookman Old Style" w:cs="Times New Roman"/>
-          <w:color w:val="000000"/>
-          <w:sz w:val="24"/>
-          <w:szCs w:val="24"/>
-        </w:rPr>
-        <w:t>3. Specify the variable </w:t>
-      </w:r>
-      <w:proofErr w:type="spellStart"/>
-      <w:r>
-        <w:rPr>
-          <w:rFonts w:ascii="Bookman Old Style" w:eastAsia="Times New Roman" w:hAnsi="Bookman Old Style" w:cs="Times New Roman"/>
-          <w:color w:val="000000"/>
-          <w:sz w:val="24"/>
-          <w:szCs w:val="24"/>
-        </w:rPr>
-        <w:t>p_i's</w:t>
-      </w:r>
-      <w:proofErr w:type="spellEnd"/>
-      <w:r>
-        <w:rPr>
-          <w:rFonts w:ascii="Bookman Old Style" w:eastAsia="Times New Roman" w:hAnsi="Bookman Old Style" w:cs="Times New Roman"/>
-          <w:color w:val="000000"/>
-          <w:sz w:val="24"/>
-          <w:szCs w:val="24"/>
-        </w:rPr>
-        <w:t> in Section III-B</w:t>
-      </w:r>
-    </w:p>
-    <w:p>
-      <w:pPr>
-        <w:shd w:val="clear" w:color="auto" w:fill="FFFFFF"/>
-        <w:spacing w:after="0" w:line="240" w:lineRule="auto"/>
-        <w:rPr>
-          <w:rFonts w:ascii="Bookman Old Style" w:eastAsia="Times New Roman" w:hAnsi="Bookman Old Style" w:cs="Times New Roman"/>
-          <w:color w:val="000000"/>
-          <w:sz w:val="24"/>
-          <w:szCs w:val="24"/>
-        </w:rPr>
-      </w:pPr>
-    </w:p>
-    <w:p>
-      <w:pPr>
-        <w:shd w:val="clear" w:color="auto" w:fill="FFFFFF"/>
-        <w:spacing w:after="0" w:line="240" w:lineRule="auto"/>
-        <w:rPr>
-          <w:rFonts w:ascii="Bookman Old Style" w:eastAsia="Times New Roman" w:hAnsi="Bookman Old Style" w:cs="Times New Roman"/>
-          <w:color w:val="3366FF"/>
-          <w:sz w:val="24"/>
-          <w:szCs w:val="24"/>
-        </w:rPr>
-      </w:pPr>
-      <w:r>
-        <w:rPr>
-          <w:rFonts w:ascii="Bookman Old Style" w:eastAsia="Times New Roman" w:hAnsi="Bookman Old Style" w:cs="Times New Roman"/>
-          <w:color w:val="3366FF"/>
-          <w:sz w:val="24"/>
-          <w:szCs w:val="24"/>
-        </w:rPr>
-        <w:t>Ans.) Done the changes.</w:t>
-      </w:r>
-    </w:p>
-    <w:p>
-      <w:pPr>
-        <w:shd w:val="clear" w:color="auto" w:fill="FFFFFF"/>
-        <w:spacing w:after="0" w:line="240" w:lineRule="auto"/>
-        <w:rPr>
-          <w:rFonts w:ascii="Bookman Old Style" w:eastAsia="Times New Roman" w:hAnsi="Bookman Old Style" w:cs="Times New Roman"/>
-          <w:color w:val="000000"/>
-          <w:sz w:val="24"/>
-          <w:szCs w:val="24"/>
-        </w:rPr>
-      </w:pPr>
-      <w:r>
-        <w:rPr>
-          <w:rFonts w:ascii="Bookman Old Style" w:eastAsia="Times New Roman" w:hAnsi="Bookman Old Style" w:cs="Times New Roman"/>
-          <w:color w:val="000000"/>
-          <w:sz w:val="24"/>
-          <w:szCs w:val="24"/>
-        </w:rPr>
-        <w:t> </w:t>
-      </w:r>
-    </w:p>
-    <w:p>
-      <w:pPr>
-        <w:shd w:val="clear" w:color="auto" w:fill="FFFFFF"/>
-        <w:spacing w:after="0" w:line="240" w:lineRule="auto"/>
-        <w:rPr>
-          <w:rFonts w:ascii="Bookman Old Style" w:eastAsia="Times New Roman" w:hAnsi="Bookman Old Style" w:cs="Times New Roman"/>
-          <w:color w:val="000000"/>
-          <w:sz w:val="24"/>
-          <w:szCs w:val="24"/>
-        </w:rPr>
-      </w:pPr>
+        <w:t>Reviewer</w:t>
+      </w:r>
       <w:proofErr w:type="gramStart"/>
       <w:r>
-        <w:rPr>
-          <w:rFonts w:ascii="Bookman Old Style" w:eastAsia="Times New Roman" w:hAnsi="Bookman Old Style" w:cs="Times New Roman"/>
-          <w:color w:val="000000"/>
-          <w:sz w:val="24"/>
-          <w:szCs w:val="24"/>
-        </w:rPr>
-        <w:t>4. Was</w:t>
-      </w:r>
-      <w:proofErr w:type="gramEnd"/>
-      <w:r>
-        <w:rPr>
-          <w:rFonts w:ascii="Bookman Old Style" w:eastAsia="Times New Roman" w:hAnsi="Bookman Old Style" w:cs="Times New Roman"/>
-          <w:color w:val="000000"/>
-          <w:sz w:val="24"/>
-          <w:szCs w:val="24"/>
-        </w:rPr>
-        <w:t xml:space="preserve"> the Solutions for subtasks verified by the </w:t>
-      </w:r>
-      <w:proofErr w:type="spellStart"/>
-      <w:r>
-        <w:rPr>
-          <w:rFonts w:ascii="Bookman Old Style" w:eastAsia="Times New Roman" w:hAnsi="Bookman Old Style" w:cs="Times New Roman"/>
-          <w:color w:val="000000"/>
-          <w:sz w:val="24"/>
-          <w:szCs w:val="24"/>
-        </w:rPr>
-        <w:t>quadcopter</w:t>
-      </w:r>
-      <w:proofErr w:type="spellEnd"/>
-      <w:r>
-        <w:rPr>
-          <w:rFonts w:ascii="Bookman Old Style" w:eastAsia="Times New Roman" w:hAnsi="Bookman Old Style" w:cs="Times New Roman"/>
-          <w:color w:val="000000"/>
-          <w:sz w:val="24"/>
-          <w:szCs w:val="24"/>
-        </w:rPr>
-        <w:t> </w:t>
-      </w:r>
-      <w:proofErr w:type="spellStart"/>
-      <w:r>
-        <w:rPr>
-          <w:rFonts w:ascii="Bookman Old Style" w:eastAsia="Times New Roman" w:hAnsi="Bookman Old Style" w:cs="Times New Roman"/>
-          <w:color w:val="000000"/>
-          <w:sz w:val="24"/>
-          <w:szCs w:val="24"/>
-        </w:rPr>
-        <w:t>testbed</w:t>
-      </w:r>
-      <w:proofErr w:type="spellEnd"/>
-      <w:r>
-        <w:rPr>
-          <w:rFonts w:ascii="Bookman Old Style" w:eastAsia="Times New Roman" w:hAnsi="Bookman Old Style" w:cs="Times New Roman"/>
-          <w:color w:val="000000"/>
-          <w:sz w:val="24"/>
-          <w:szCs w:val="24"/>
-        </w:rPr>
-        <w:t> or by the setup described in III-C.1 (probably in Fig 3.a)? Please mention accordingly.</w:t>
-      </w:r>
-    </w:p>
-    <w:p>
-      <w:pPr>
-        <w:shd w:val="clear" w:color="auto" w:fill="FFFFFF"/>
-        <w:spacing w:after="0" w:line="240" w:lineRule="auto"/>
-        <w:rPr>
-          <w:rFonts w:ascii="Bookman Old Style" w:eastAsia="Times New Roman" w:hAnsi="Bookman Old Style" w:cs="Times New Roman"/>
-          <w:color w:val="000000"/>
-          <w:sz w:val="24"/>
-          <w:szCs w:val="24"/>
-        </w:rPr>
-      </w:pPr>
-      <w:r>
-        <w:rPr>
-          <w:rFonts w:ascii="Bookman Old Style" w:eastAsia="Times New Roman" w:hAnsi="Bookman Old Style" w:cs="Times New Roman"/>
-          <w:color w:val="000000"/>
-          <w:sz w:val="24"/>
-          <w:szCs w:val="24"/>
-        </w:rPr>
-        <w:t> </w:t>
-      </w:r>
-    </w:p>
-    <w:p>
-      <w:pPr>
-        <w:shd w:val="clear" w:color="auto" w:fill="FFFFFF"/>
-        <w:spacing w:after="0" w:line="240" w:lineRule="auto"/>
-        <w:rPr>
-          <w:rFonts w:ascii="Bookman Old Style" w:eastAsia="Times New Roman" w:hAnsi="Bookman Old Style" w:cs="Times New Roman"/>
-          <w:color w:val="000000"/>
-          <w:sz w:val="24"/>
-          <w:szCs w:val="24"/>
-        </w:rPr>
-      </w:pPr>
-      <w:r>
-        <w:rPr>
-          <w:rFonts w:ascii="Bookman Old Style" w:eastAsia="Times New Roman" w:hAnsi="Bookman Old Style" w:cs="Times New Roman"/>
-          <w:color w:val="000000"/>
-          <w:sz w:val="24"/>
-          <w:szCs w:val="24"/>
-        </w:rPr>
-        <w:t>5. Several corrections:</w:t>
-      </w:r>
-    </w:p>
-    <w:p>
-      <w:pPr>
-        <w:shd w:val="clear" w:color="auto" w:fill="FFFFFF"/>
-        <w:spacing w:after="0" w:line="240" w:lineRule="auto"/>
-        <w:rPr>
-          <w:rFonts w:ascii="Bookman Old Style" w:eastAsia="Times New Roman" w:hAnsi="Bookman Old Style" w:cs="Times New Roman"/>
-          <w:color w:val="000000"/>
-          <w:sz w:val="24"/>
-          <w:szCs w:val="24"/>
-        </w:rPr>
-      </w:pPr>
-      <w:r>
-        <w:rPr>
-          <w:rFonts w:ascii="Bookman Old Style" w:eastAsia="Times New Roman" w:hAnsi="Bookman Old Style" w:cs="Times New Roman"/>
-          <w:color w:val="000000"/>
-          <w:sz w:val="24"/>
-          <w:szCs w:val="24"/>
-        </w:rPr>
-        <w:t>- Section III, 2nd paragraph: "ravel" should be "travel"</w:t>
-      </w:r>
-    </w:p>
-    <w:p>
-      <w:pPr>
-        <w:shd w:val="clear" w:color="auto" w:fill="FFFFFF"/>
-        <w:spacing w:after="0" w:line="240" w:lineRule="auto"/>
-        <w:rPr>
-          <w:rFonts w:ascii="Bookman Old Style" w:eastAsia="Times New Roman" w:hAnsi="Bookman Old Style" w:cs="Times New Roman"/>
-          <w:color w:val="000000"/>
-          <w:sz w:val="24"/>
-          <w:szCs w:val="24"/>
-        </w:rPr>
-      </w:pPr>
-      <w:r>
-        <w:rPr>
-          <w:rFonts w:ascii="Bookman Old Style" w:eastAsia="Times New Roman" w:hAnsi="Bookman Old Style" w:cs="Times New Roman"/>
-          <w:color w:val="000000"/>
-          <w:sz w:val="24"/>
-          <w:szCs w:val="24"/>
-        </w:rPr>
-        <w:t>- In Section V, figure numbers have been misplaced. "Fig-6" should be "Fig-5", "Fig-7" should be "Fig-6" and "Fig-8" should be "Fig-7",</w:t>
-      </w:r>
-    </w:p>
-    <w:p>
-      <w:pPr>
-        <w:shd w:val="clear" w:color="auto" w:fill="FFFFFF"/>
-        <w:spacing w:after="0" w:line="240" w:lineRule="auto"/>
-        <w:rPr>
-          <w:rFonts w:ascii="Bookman Old Style" w:eastAsia="Times New Roman" w:hAnsi="Bookman Old Style" w:cs="Times New Roman"/>
-          <w:color w:val="000000"/>
-          <w:sz w:val="24"/>
-          <w:szCs w:val="24"/>
-        </w:rPr>
-      </w:pPr>
-    </w:p>
-    <w:p>
-      <w:pPr>
-        <w:shd w:val="clear" w:color="auto" w:fill="FFFFFF"/>
-        <w:spacing w:after="0" w:line="240" w:lineRule="auto"/>
-        <w:rPr>
-          <w:rFonts w:ascii="Bookman Old Style" w:eastAsia="Times New Roman" w:hAnsi="Bookman Old Style" w:cs="Times New Roman"/>
-          <w:color w:val="3366FF"/>
-          <w:sz w:val="24"/>
-          <w:szCs w:val="24"/>
-        </w:rPr>
-      </w:pPr>
-      <w:r>
-        <w:rPr>
-          <w:rFonts w:ascii="Bookman Old Style" w:eastAsia="Times New Roman" w:hAnsi="Bookman Old Style" w:cs="Times New Roman"/>
-          <w:color w:val="3366FF"/>
-          <w:sz w:val="24"/>
-          <w:szCs w:val="24"/>
-        </w:rPr>
-        <w:t>Ans.) Done the specified changes.</w:t>
-      </w:r>
-    </w:p>
-    <w:p>
-      <w:pPr>
-        <w:shd w:val="clear" w:color="auto" w:fill="FFFFFF"/>
-        <w:spacing w:after="0" w:line="240" w:lineRule="auto"/>
-        <w:rPr>
-          <w:rFonts w:ascii="Bookman Old Style" w:eastAsia="Times New Roman" w:hAnsi="Bookman Old Style" w:cs="Times New Roman"/>
-          <w:color w:val="000000"/>
-          <w:sz w:val="24"/>
-          <w:szCs w:val="24"/>
-        </w:rPr>
-      </w:pPr>
-      <w:r>
-        <w:rPr>
-          <w:rFonts w:ascii="Bookman Old Style" w:eastAsia="Times New Roman" w:hAnsi="Bookman Old Style" w:cs="Times New Roman"/>
-          <w:color w:val="000000"/>
-          <w:sz w:val="24"/>
-          <w:szCs w:val="24"/>
-        </w:rPr>
-        <w:t> </w:t>
-      </w:r>
-    </w:p>
-    <w:p>
-      <w:pPr>
         <w:rPr>
           <w:rFonts w:ascii="Bookman Old Style" w:eastAsia="Times New Roman" w:hAnsi="Bookman Old Style" w:cs="Times New Roman"/>
           <w:b/>
@@ -557,8 +132,551 @@
           <w:szCs w:val="24"/>
           <w:u w:val="single"/>
         </w:rPr>
-      </w:pPr>
-      <w:r>
+        <w:t>  1</w:t>
+      </w:r>
+      <w:proofErr w:type="gramEnd"/>
+    </w:p>
+    <w:p>
+      <w:pPr>
+        <w:shd w:val="clear" w:color="auto" w:fill="FFFFFF"/>
+        <w:spacing w:after="0" w:line="240" w:lineRule="auto"/>
+        <w:rPr>
+          <w:rFonts w:ascii="Bookman Old Style" w:eastAsia="Times New Roman" w:hAnsi="Bookman Old Style" w:cs="Times New Roman"/>
+          <w:color w:val="000000"/>
+          <w:sz w:val="24"/>
+          <w:szCs w:val="24"/>
+        </w:rPr>
+      </w:pPr>
+      <w:r>
+        <w:rPr>
+          <w:rFonts w:ascii="Bookman Old Style" w:eastAsia="Times New Roman" w:hAnsi="Bookman Old Style" w:cs="Times New Roman"/>
+          <w:color w:val="000000"/>
+          <w:sz w:val="24"/>
+          <w:szCs w:val="24"/>
+        </w:rPr>
+        <w:t>1. The authors should list the objective of the paper clearly in the Introduction section. In Introduction, they specified that the focus is on path planning, trajectory optimization and responding to dynamic network condition. The paper does mention those topics. However, in the Overview section, they have mentioned that the paper’s focus is on tipping points, which is a deciding factor between cost of energy and routing UV. However, they have not discussed anything about tipping points beyond the overview.</w:t>
+      </w:r>
+    </w:p>
+    <w:p>
+      <w:pPr>
+        <w:shd w:val="clear" w:color="auto" w:fill="FFFFFF"/>
+        <w:spacing w:after="0" w:line="240" w:lineRule="auto"/>
+        <w:rPr>
+          <w:rFonts w:ascii="Bookman Old Style" w:eastAsia="Times New Roman" w:hAnsi="Bookman Old Style" w:cs="Times New Roman"/>
+          <w:color w:val="000000"/>
+          <w:sz w:val="24"/>
+          <w:szCs w:val="24"/>
+        </w:rPr>
+      </w:pPr>
+    </w:p>
+    <w:p>
+      <w:pPr>
+        <w:shd w:val="clear" w:color="auto" w:fill="FFFFFF"/>
+        <w:spacing w:after="0" w:line="240" w:lineRule="auto"/>
+        <w:rPr>
+          <w:rFonts w:ascii="Bookman Old Style" w:eastAsia="Times New Roman" w:hAnsi="Bookman Old Style" w:cs="Times New Roman"/>
+          <w:color w:val="3366FF"/>
+          <w:sz w:val="24"/>
+          <w:szCs w:val="24"/>
+        </w:rPr>
+      </w:pPr>
+      <w:proofErr w:type="gramStart"/>
+      <w:r>
+        <w:rPr>
+          <w:rFonts w:ascii="Bookman Old Style" w:eastAsia="Times New Roman" w:hAnsi="Bookman Old Style" w:cs="Times New Roman"/>
+          <w:color w:val="3366FF"/>
+          <w:sz w:val="24"/>
+          <w:szCs w:val="24"/>
+        </w:rPr>
+        <w:t>Ans.)</w:t>
+      </w:r>
+      <w:proofErr w:type="gramEnd"/>
+      <w:r>
+        <w:rPr>
+          <w:rFonts w:ascii="Bookman Old Style" w:eastAsia="Times New Roman" w:hAnsi="Bookman Old Style" w:cs="Times New Roman"/>
+          <w:color w:val="3366FF"/>
+          <w:sz w:val="24"/>
+          <w:szCs w:val="24"/>
+        </w:rPr>
+        <w:t xml:space="preserve"> </w:t>
+      </w:r>
+      <w:r>
+        <w:rPr>
+          <w:rFonts w:ascii="Bookman Old Style" w:eastAsia="Times New Roman" w:hAnsi="Bookman Old Style" w:cs="Times New Roman"/>
+          <w:color w:val="3366FF"/>
+          <w:sz w:val="24"/>
+          <w:szCs w:val="24"/>
+        </w:rPr>
+        <w:t>The abstract has been substantially changed.</w:t>
+      </w:r>
+      <w:r>
+        <w:rPr>
+          <w:rFonts w:ascii="Bookman Old Style" w:eastAsia="Times New Roman" w:hAnsi="Bookman Old Style" w:cs="Times New Roman"/>
+          <w:color w:val="3366FF"/>
+          <w:sz w:val="24"/>
+          <w:szCs w:val="24"/>
+        </w:rPr>
+        <w:t> </w:t>
+      </w:r>
+    </w:p>
+    <w:p>
+      <w:pPr>
+        <w:shd w:val="clear" w:color="auto" w:fill="FFFFFF"/>
+        <w:spacing w:after="0" w:line="240" w:lineRule="auto"/>
+        <w:rPr>
+          <w:rFonts w:ascii="Bookman Old Style" w:eastAsia="Times New Roman" w:hAnsi="Bookman Old Style" w:cs="Times New Roman"/>
+          <w:color w:val="000000"/>
+          <w:sz w:val="24"/>
+          <w:szCs w:val="24"/>
+        </w:rPr>
+      </w:pPr>
+    </w:p>
+    <w:p>
+      <w:pPr>
+        <w:shd w:val="clear" w:color="auto" w:fill="FFFFFF"/>
+        <w:spacing w:after="0" w:line="240" w:lineRule="auto"/>
+        <w:rPr>
+          <w:rFonts w:ascii="Bookman Old Style" w:eastAsia="Times New Roman" w:hAnsi="Bookman Old Style" w:cs="Times New Roman"/>
+          <w:color w:val="000000"/>
+          <w:sz w:val="24"/>
+          <w:szCs w:val="24"/>
+        </w:rPr>
+      </w:pPr>
+      <w:r>
+        <w:rPr>
+          <w:rFonts w:ascii="Bookman Old Style" w:eastAsia="Times New Roman" w:hAnsi="Bookman Old Style" w:cs="Times New Roman"/>
+          <w:color w:val="000000"/>
+          <w:sz w:val="24"/>
+          <w:szCs w:val="24"/>
+        </w:rPr>
+        <w:t>2. The authors should mention some numeric example and judicious threshold for deciding the tipping points.</w:t>
+      </w:r>
+    </w:p>
+    <w:p>
+      <w:pPr>
+        <w:shd w:val="clear" w:color="auto" w:fill="FFFFFF"/>
+        <w:spacing w:after="0" w:line="240" w:lineRule="auto"/>
+        <w:rPr>
+          <w:rFonts w:ascii="Bookman Old Style" w:eastAsia="Times New Roman" w:hAnsi="Bookman Old Style" w:cs="Times New Roman"/>
+          <w:color w:val="000000"/>
+          <w:sz w:val="24"/>
+          <w:szCs w:val="24"/>
+        </w:rPr>
+      </w:pPr>
+    </w:p>
+    <w:p>
+      <w:pPr>
+        <w:shd w:val="clear" w:color="auto" w:fill="FFFFFF"/>
+        <w:spacing w:after="0" w:line="240" w:lineRule="auto"/>
+        <w:rPr>
+          <w:rFonts w:ascii="Bookman Old Style" w:eastAsia="Times New Roman" w:hAnsi="Bookman Old Style" w:cs="Times New Roman"/>
+          <w:color w:val="548DD4" w:themeColor="text2" w:themeTint="99"/>
+          <w:sz w:val="24"/>
+          <w:szCs w:val="24"/>
+        </w:rPr>
+      </w:pPr>
+      <w:proofErr w:type="gramStart"/>
+      <w:r>
+        <w:rPr>
+          <w:rFonts w:ascii="Bookman Old Style" w:eastAsia="Times New Roman" w:hAnsi="Bookman Old Style" w:cs="Times New Roman"/>
+          <w:color w:val="548DD4" w:themeColor="text2" w:themeTint="99"/>
+          <w:sz w:val="24"/>
+          <w:szCs w:val="24"/>
+        </w:rPr>
+        <w:t>Ans.)</w:t>
+      </w:r>
+      <w:proofErr w:type="gramEnd"/>
+      <w:r>
+        <w:rPr>
+          <w:rFonts w:ascii="Bookman Old Style" w:eastAsia="Times New Roman" w:hAnsi="Bookman Old Style" w:cs="Times New Roman"/>
+          <w:color w:val="548DD4" w:themeColor="text2" w:themeTint="99"/>
+          <w:sz w:val="24"/>
+          <w:szCs w:val="24"/>
+        </w:rPr>
+        <w:t xml:space="preserve"> The tipping points have been substantially modified the algorithm is explained in greater detail and simulation results have been shown to prove what has been done. The other factors mentioned are moved to the future work section.</w:t>
+      </w:r>
+    </w:p>
+    <w:p>
+      <w:pPr>
+        <w:shd w:val="clear" w:color="auto" w:fill="FFFFFF"/>
+        <w:spacing w:after="0" w:line="240" w:lineRule="auto"/>
+        <w:rPr>
+          <w:rFonts w:ascii="Bookman Old Style" w:eastAsia="Times New Roman" w:hAnsi="Bookman Old Style" w:cs="Times New Roman"/>
+          <w:color w:val="000000"/>
+          <w:sz w:val="24"/>
+          <w:szCs w:val="24"/>
+        </w:rPr>
+      </w:pPr>
+      <w:r>
+        <w:rPr>
+          <w:rFonts w:ascii="Bookman Old Style" w:eastAsia="Times New Roman" w:hAnsi="Bookman Old Style" w:cs="Times New Roman"/>
+          <w:color w:val="000000"/>
+          <w:sz w:val="24"/>
+          <w:szCs w:val="24"/>
+        </w:rPr>
+        <w:t> </w:t>
+      </w:r>
+    </w:p>
+    <w:p>
+      <w:pPr>
+        <w:shd w:val="clear" w:color="auto" w:fill="FFFFFF"/>
+        <w:spacing w:after="0" w:line="240" w:lineRule="auto"/>
+        <w:rPr>
+          <w:rFonts w:ascii="Bookman Old Style" w:eastAsia="Times New Roman" w:hAnsi="Bookman Old Style" w:cs="Times New Roman"/>
+          <w:color w:val="000000"/>
+          <w:sz w:val="24"/>
+          <w:szCs w:val="24"/>
+        </w:rPr>
+      </w:pPr>
+      <w:r>
+        <w:rPr>
+          <w:rFonts w:ascii="Bookman Old Style" w:eastAsia="Times New Roman" w:hAnsi="Bookman Old Style" w:cs="Times New Roman"/>
+          <w:color w:val="000000"/>
+          <w:sz w:val="24"/>
+          <w:szCs w:val="24"/>
+        </w:rPr>
+        <w:t>3. Specify the variable </w:t>
+      </w:r>
+      <w:proofErr w:type="spellStart"/>
+      <w:r>
+        <w:rPr>
+          <w:rFonts w:ascii="Bookman Old Style" w:eastAsia="Times New Roman" w:hAnsi="Bookman Old Style" w:cs="Times New Roman"/>
+          <w:color w:val="000000"/>
+          <w:sz w:val="24"/>
+          <w:szCs w:val="24"/>
+        </w:rPr>
+        <w:t>p_i's</w:t>
+      </w:r>
+      <w:proofErr w:type="spellEnd"/>
+      <w:r>
+        <w:rPr>
+          <w:rFonts w:ascii="Bookman Old Style" w:eastAsia="Times New Roman" w:hAnsi="Bookman Old Style" w:cs="Times New Roman"/>
+          <w:color w:val="000000"/>
+          <w:sz w:val="24"/>
+          <w:szCs w:val="24"/>
+        </w:rPr>
+        <w:t> in Section III-B</w:t>
+      </w:r>
+    </w:p>
+    <w:p>
+      <w:pPr>
+        <w:shd w:val="clear" w:color="auto" w:fill="FFFFFF"/>
+        <w:spacing w:after="0" w:line="240" w:lineRule="auto"/>
+        <w:rPr>
+          <w:rFonts w:ascii="Bookman Old Style" w:eastAsia="Times New Roman" w:hAnsi="Bookman Old Style" w:cs="Times New Roman"/>
+          <w:color w:val="000000"/>
+          <w:sz w:val="24"/>
+          <w:szCs w:val="24"/>
+        </w:rPr>
+      </w:pPr>
+    </w:p>
+    <w:p>
+      <w:pPr>
+        <w:shd w:val="clear" w:color="auto" w:fill="FFFFFF"/>
+        <w:spacing w:after="0" w:line="240" w:lineRule="auto"/>
+        <w:rPr>
+          <w:rFonts w:ascii="Bookman Old Style" w:eastAsia="Times New Roman" w:hAnsi="Bookman Old Style" w:cs="Times New Roman"/>
+          <w:color w:val="3366FF"/>
+          <w:sz w:val="24"/>
+          <w:szCs w:val="24"/>
+        </w:rPr>
+      </w:pPr>
+      <w:r>
+        <w:rPr>
+          <w:rFonts w:ascii="Bookman Old Style" w:eastAsia="Times New Roman" w:hAnsi="Bookman Old Style" w:cs="Times New Roman"/>
+          <w:color w:val="3366FF"/>
+          <w:sz w:val="24"/>
+          <w:szCs w:val="24"/>
+        </w:rPr>
+        <w:t>Ans.) Done the changes.</w:t>
+      </w:r>
+    </w:p>
+    <w:p>
+      <w:pPr>
+        <w:shd w:val="clear" w:color="auto" w:fill="FFFFFF"/>
+        <w:spacing w:after="0" w:line="240" w:lineRule="auto"/>
+        <w:rPr>
+          <w:rFonts w:ascii="Bookman Old Style" w:eastAsia="Times New Roman" w:hAnsi="Bookman Old Style" w:cs="Times New Roman"/>
+          <w:color w:val="000000"/>
+          <w:sz w:val="24"/>
+          <w:szCs w:val="24"/>
+        </w:rPr>
+      </w:pPr>
+      <w:r>
+        <w:rPr>
+          <w:rFonts w:ascii="Bookman Old Style" w:eastAsia="Times New Roman" w:hAnsi="Bookman Old Style" w:cs="Times New Roman"/>
+          <w:color w:val="000000"/>
+          <w:sz w:val="24"/>
+          <w:szCs w:val="24"/>
+        </w:rPr>
+        <w:t> </w:t>
+      </w:r>
+    </w:p>
+    <w:p>
+      <w:pPr>
+        <w:shd w:val="clear" w:color="auto" w:fill="FFFFFF"/>
+        <w:spacing w:after="0" w:line="240" w:lineRule="auto"/>
+        <w:rPr>
+          <w:rFonts w:ascii="Bookman Old Style" w:eastAsia="Times New Roman" w:hAnsi="Bookman Old Style" w:cs="Times New Roman"/>
+          <w:color w:val="000000"/>
+          <w:sz w:val="24"/>
+          <w:szCs w:val="24"/>
+        </w:rPr>
+      </w:pPr>
+      <w:r>
+        <w:rPr>
+          <w:rFonts w:ascii="Bookman Old Style" w:eastAsia="Times New Roman" w:hAnsi="Bookman Old Style" w:cs="Times New Roman"/>
+          <w:color w:val="000000"/>
+          <w:sz w:val="24"/>
+          <w:szCs w:val="24"/>
+        </w:rPr>
+        <w:t xml:space="preserve">4. </w:t>
+      </w:r>
+      <w:proofErr w:type="gramStart"/>
+      <w:r>
+        <w:rPr>
+          <w:rFonts w:ascii="Bookman Old Style" w:eastAsia="Times New Roman" w:hAnsi="Bookman Old Style" w:cs="Times New Roman"/>
+          <w:color w:val="000000"/>
+          <w:sz w:val="24"/>
+          <w:szCs w:val="24"/>
+        </w:rPr>
+        <w:t>Was</w:t>
+      </w:r>
+      <w:proofErr w:type="gramEnd"/>
+      <w:r>
+        <w:rPr>
+          <w:rFonts w:ascii="Bookman Old Style" w:eastAsia="Times New Roman" w:hAnsi="Bookman Old Style" w:cs="Times New Roman"/>
+          <w:color w:val="000000"/>
+          <w:sz w:val="24"/>
+          <w:szCs w:val="24"/>
+        </w:rPr>
+        <w:t xml:space="preserve"> the Solutions for subtasks verified by the </w:t>
+      </w:r>
+      <w:proofErr w:type="spellStart"/>
+      <w:r>
+        <w:rPr>
+          <w:rFonts w:ascii="Bookman Old Style" w:eastAsia="Times New Roman" w:hAnsi="Bookman Old Style" w:cs="Times New Roman"/>
+          <w:color w:val="000000"/>
+          <w:sz w:val="24"/>
+          <w:szCs w:val="24"/>
+        </w:rPr>
+        <w:t>quadcopter</w:t>
+      </w:r>
+      <w:proofErr w:type="spellEnd"/>
+      <w:r>
+        <w:rPr>
+          <w:rFonts w:ascii="Bookman Old Style" w:eastAsia="Times New Roman" w:hAnsi="Bookman Old Style" w:cs="Times New Roman"/>
+          <w:color w:val="000000"/>
+          <w:sz w:val="24"/>
+          <w:szCs w:val="24"/>
+        </w:rPr>
+        <w:t> </w:t>
+      </w:r>
+      <w:proofErr w:type="spellStart"/>
+      <w:r>
+        <w:rPr>
+          <w:rFonts w:ascii="Bookman Old Style" w:eastAsia="Times New Roman" w:hAnsi="Bookman Old Style" w:cs="Times New Roman"/>
+          <w:color w:val="000000"/>
+          <w:sz w:val="24"/>
+          <w:szCs w:val="24"/>
+        </w:rPr>
+        <w:t>testbed</w:t>
+      </w:r>
+      <w:proofErr w:type="spellEnd"/>
+      <w:r>
+        <w:rPr>
+          <w:rFonts w:ascii="Bookman Old Style" w:eastAsia="Times New Roman" w:hAnsi="Bookman Old Style" w:cs="Times New Roman"/>
+          <w:color w:val="000000"/>
+          <w:sz w:val="24"/>
+          <w:szCs w:val="24"/>
+        </w:rPr>
+        <w:t> or by the setup described in III-C.1 (probably in Fig 3.a)? Please mention accordingly.</w:t>
+      </w:r>
+    </w:p>
+    <w:p>
+      <w:pPr>
+        <w:shd w:val="clear" w:color="auto" w:fill="FFFFFF"/>
+        <w:spacing w:after="0" w:line="240" w:lineRule="auto"/>
+        <w:rPr>
+          <w:rFonts w:ascii="Bookman Old Style" w:eastAsia="Times New Roman" w:hAnsi="Bookman Old Style" w:cs="Times New Roman"/>
+          <w:color w:val="000000"/>
+          <w:sz w:val="24"/>
+          <w:szCs w:val="24"/>
+        </w:rPr>
+      </w:pPr>
+    </w:p>
+    <w:p>
+      <w:pPr>
+        <w:shd w:val="clear" w:color="auto" w:fill="FFFFFF"/>
+        <w:spacing w:after="0" w:line="240" w:lineRule="auto"/>
+        <w:rPr>
+          <w:rFonts w:ascii="Bookman Old Style" w:eastAsia="Times New Roman" w:hAnsi="Bookman Old Style" w:cs="Times New Roman"/>
+          <w:color w:val="548DD4" w:themeColor="text2" w:themeTint="99"/>
+          <w:sz w:val="24"/>
+          <w:szCs w:val="24"/>
+        </w:rPr>
+      </w:pPr>
+      <w:proofErr w:type="gramStart"/>
+      <w:r>
+        <w:rPr>
+          <w:rFonts w:ascii="Bookman Old Style" w:eastAsia="Times New Roman" w:hAnsi="Bookman Old Style" w:cs="Times New Roman"/>
+          <w:color w:val="548DD4" w:themeColor="text2" w:themeTint="99"/>
+          <w:sz w:val="24"/>
+          <w:szCs w:val="24"/>
+        </w:rPr>
+        <w:t>Ans.)</w:t>
+      </w:r>
+      <w:proofErr w:type="gramEnd"/>
+      <w:r>
+        <w:rPr>
+          <w:rFonts w:ascii="Bookman Old Style" w:eastAsia="Times New Roman" w:hAnsi="Bookman Old Style" w:cs="Times New Roman"/>
+          <w:color w:val="548DD4" w:themeColor="text2" w:themeTint="99"/>
+          <w:sz w:val="24"/>
+          <w:szCs w:val="24"/>
+        </w:rPr>
+        <w:t xml:space="preserve"> Hardware Experiments have not been done yet. It would be verified in the future by implementing the proposed algorithm.</w:t>
+      </w:r>
+    </w:p>
+    <w:p>
+      <w:pPr>
+        <w:shd w:val="clear" w:color="auto" w:fill="FFFFFF"/>
+        <w:spacing w:after="0" w:line="240" w:lineRule="auto"/>
+        <w:rPr>
+          <w:rFonts w:ascii="Bookman Old Style" w:eastAsia="Times New Roman" w:hAnsi="Bookman Old Style" w:cs="Times New Roman"/>
+          <w:color w:val="000000"/>
+          <w:sz w:val="24"/>
+          <w:szCs w:val="24"/>
+        </w:rPr>
+      </w:pPr>
+      <w:r>
+        <w:rPr>
+          <w:rFonts w:ascii="Bookman Old Style" w:eastAsia="Times New Roman" w:hAnsi="Bookman Old Style" w:cs="Times New Roman"/>
+          <w:color w:val="000000"/>
+          <w:sz w:val="24"/>
+          <w:szCs w:val="24"/>
+        </w:rPr>
+        <w:t> </w:t>
+      </w:r>
+    </w:p>
+    <w:p>
+      <w:pPr>
+        <w:shd w:val="clear" w:color="auto" w:fill="FFFFFF"/>
+        <w:spacing w:after="0" w:line="240" w:lineRule="auto"/>
+        <w:rPr>
+          <w:rFonts w:ascii="Bookman Old Style" w:eastAsia="Times New Roman" w:hAnsi="Bookman Old Style" w:cs="Times New Roman"/>
+          <w:color w:val="000000"/>
+          <w:sz w:val="24"/>
+          <w:szCs w:val="24"/>
+        </w:rPr>
+      </w:pPr>
+      <w:r>
+        <w:rPr>
+          <w:rFonts w:ascii="Bookman Old Style" w:eastAsia="Times New Roman" w:hAnsi="Bookman Old Style" w:cs="Times New Roman"/>
+          <w:color w:val="000000"/>
+          <w:sz w:val="24"/>
+          <w:szCs w:val="24"/>
+        </w:rPr>
+        <w:t>5. Several corrections:</w:t>
+      </w:r>
+    </w:p>
+    <w:p>
+      <w:pPr>
+        <w:shd w:val="clear" w:color="auto" w:fill="FFFFFF"/>
+        <w:spacing w:after="0" w:line="240" w:lineRule="auto"/>
+        <w:rPr>
+          <w:rFonts w:ascii="Bookman Old Style" w:eastAsia="Times New Roman" w:hAnsi="Bookman Old Style" w:cs="Times New Roman"/>
+          <w:color w:val="000000"/>
+          <w:sz w:val="24"/>
+          <w:szCs w:val="24"/>
+        </w:rPr>
+      </w:pPr>
+      <w:r>
+        <w:rPr>
+          <w:rFonts w:ascii="Bookman Old Style" w:eastAsia="Times New Roman" w:hAnsi="Bookman Old Style" w:cs="Times New Roman"/>
+          <w:color w:val="000000"/>
+          <w:sz w:val="24"/>
+          <w:szCs w:val="24"/>
+        </w:rPr>
+        <w:t>- Section III, 2nd paragraph: "ravel" should be "travel"</w:t>
+      </w:r>
+    </w:p>
+    <w:p>
+      <w:pPr>
+        <w:shd w:val="clear" w:color="auto" w:fill="FFFFFF"/>
+        <w:spacing w:after="0" w:line="240" w:lineRule="auto"/>
+        <w:rPr>
+          <w:rFonts w:ascii="Bookman Old Style" w:eastAsia="Times New Roman" w:hAnsi="Bookman Old Style" w:cs="Times New Roman"/>
+          <w:color w:val="000000"/>
+          <w:sz w:val="24"/>
+          <w:szCs w:val="24"/>
+        </w:rPr>
+      </w:pPr>
+      <w:r>
+        <w:rPr>
+          <w:rFonts w:ascii="Bookman Old Style" w:eastAsia="Times New Roman" w:hAnsi="Bookman Old Style" w:cs="Times New Roman"/>
+          <w:color w:val="000000"/>
+          <w:sz w:val="24"/>
+          <w:szCs w:val="24"/>
+        </w:rPr>
+        <w:t>- In Section V, figure numbers have been misplaced. "Fig-6" should be "Fig-5", "Fig-7" should be "Fig-6" and "Fig-8" should be "Fig-7",</w:t>
+      </w:r>
+    </w:p>
+    <w:p>
+      <w:pPr>
+        <w:shd w:val="clear" w:color="auto" w:fill="FFFFFF"/>
+        <w:spacing w:after="0" w:line="240" w:lineRule="auto"/>
+        <w:rPr>
+          <w:rFonts w:ascii="Bookman Old Style" w:eastAsia="Times New Roman" w:hAnsi="Bookman Old Style" w:cs="Times New Roman"/>
+          <w:color w:val="000000"/>
+          <w:sz w:val="24"/>
+          <w:szCs w:val="24"/>
+        </w:rPr>
+      </w:pPr>
+    </w:p>
+    <w:p>
+      <w:pPr>
+        <w:shd w:val="clear" w:color="auto" w:fill="FFFFFF"/>
+        <w:spacing w:after="0" w:line="240" w:lineRule="auto"/>
+        <w:rPr>
+          <w:rFonts w:ascii="Bookman Old Style" w:eastAsia="Times New Roman" w:hAnsi="Bookman Old Style" w:cs="Times New Roman"/>
+          <w:color w:val="3366FF"/>
+          <w:sz w:val="24"/>
+          <w:szCs w:val="24"/>
+        </w:rPr>
+      </w:pPr>
+      <w:r>
+        <w:rPr>
+          <w:rFonts w:ascii="Bookman Old Style" w:eastAsia="Times New Roman" w:hAnsi="Bookman Old Style" w:cs="Times New Roman"/>
+          <w:color w:val="3366FF"/>
+          <w:sz w:val="24"/>
+          <w:szCs w:val="24"/>
+        </w:rPr>
+        <w:t>Ans.) Done the specified changes.</w:t>
+      </w:r>
+    </w:p>
+    <w:p>
+      <w:pPr>
+        <w:shd w:val="clear" w:color="auto" w:fill="FFFFFF"/>
+        <w:spacing w:after="0" w:line="240" w:lineRule="auto"/>
+        <w:rPr>
+          <w:rFonts w:ascii="Bookman Old Style" w:eastAsia="Times New Roman" w:hAnsi="Bookman Old Style" w:cs="Times New Roman"/>
+          <w:color w:val="000000"/>
+          <w:sz w:val="24"/>
+          <w:szCs w:val="24"/>
+        </w:rPr>
+      </w:pPr>
+      <w:r>
+        <w:rPr>
+          <w:rFonts w:ascii="Bookman Old Style" w:eastAsia="Times New Roman" w:hAnsi="Bookman Old Style" w:cs="Times New Roman"/>
+          <w:color w:val="000000"/>
+          <w:sz w:val="24"/>
+          <w:szCs w:val="24"/>
+        </w:rPr>
+        <w:t> </w:t>
+      </w:r>
+    </w:p>
+    <w:p>
+      <w:pPr>
         <w:rPr>
           <w:rFonts w:ascii="Bookman Old Style" w:eastAsia="Times New Roman" w:hAnsi="Bookman Old Style" w:cs="Times New Roman"/>
           <w:b/>
@@ -568,21 +686,7 @@
           <w:szCs w:val="24"/>
           <w:u w:val="single"/>
         </w:rPr>
-        <w:br w:type="page"/>
-      </w:r>
-    </w:p>
-    <w:p>
-      <w:pPr>
-        <w:shd w:val="clear" w:color="auto" w:fill="FFFFFF"/>
-        <w:spacing w:after="120" w:line="240" w:lineRule="auto"/>
-        <w:rPr>
-          <w:rFonts w:ascii="Bookman Old Style" w:eastAsia="Times New Roman" w:hAnsi="Bookman Old Style" w:cs="Times New Roman"/>
-          <w:color w:val="000000"/>
-          <w:sz w:val="24"/>
-          <w:szCs w:val="24"/>
-        </w:rPr>
-      </w:pPr>
-      <w:proofErr w:type="gramStart"/>
+      </w:pPr>
       <w:r>
         <w:rPr>
           <w:rFonts w:ascii="Bookman Old Style" w:eastAsia="Times New Roman" w:hAnsi="Bookman Old Style" w:cs="Times New Roman"/>
@@ -593,8 +697,45 @@
           <w:szCs w:val="24"/>
           <w:u w:val="single"/>
         </w:rPr>
+        <w:br w:type="page"/>
+      </w:r>
+    </w:p>
+    <w:p>
+      <w:pPr>
+        <w:shd w:val="clear" w:color="auto" w:fill="FFFFFF"/>
+        <w:spacing w:after="120" w:line="240" w:lineRule="auto"/>
+        <w:rPr>
+          <w:rFonts w:ascii="Bookman Old Style" w:eastAsia="Times New Roman" w:hAnsi="Bookman Old Style" w:cs="Times New Roman"/>
+          <w:color w:val="000000"/>
+          <w:sz w:val="24"/>
+          <w:szCs w:val="24"/>
+        </w:rPr>
+      </w:pPr>
+      <w:r>
+        <w:rPr>
+          <w:rFonts w:ascii="Bookman Old Style" w:eastAsia="Times New Roman" w:hAnsi="Bookman Old Style" w:cs="Times New Roman"/>
+          <w:b/>
+          <w:bCs/>
+          <w:color w:val="000000"/>
+          <w:sz w:val="24"/>
+          <w:szCs w:val="24"/>
+          <w:u w:val="single"/>
+        </w:rPr>
         <w:lastRenderedPageBreak/>
-        <w:t>Reviewer  2</w:t>
+        <w:t>Reviewer</w:t>
+      </w:r>
+      <w:proofErr w:type="gramStart"/>
+      <w:r>
+        <w:rPr>
+          <w:rFonts w:ascii="Bookman Old Style" w:eastAsia="Times New Roman" w:hAnsi="Bookman Old Style" w:cs="Times New Roman"/>
+          <w:b/>
+          <w:bCs/>
+          <w:color w:val="000000"/>
+          <w:sz w:val="24"/>
+          <w:szCs w:val="24"/>
+          <w:u w:val="single"/>
+        </w:rPr>
+        <w:t>  2</w:t>
       </w:r>
       <w:proofErr w:type="gramEnd"/>
     </w:p>
@@ -680,6 +821,99 @@
     </w:p>
     <w:p>
       <w:pPr>
+        <w:shd w:val="clear" w:color="auto" w:fill="FFFFFF"/>
+        <w:spacing w:after="0" w:line="240" w:lineRule="auto"/>
+        <w:rPr>
+          <w:rFonts w:ascii="Bookman Old Style" w:eastAsia="Times New Roman" w:hAnsi="Bookman Old Style" w:cs="Times New Roman"/>
+          <w:color w:val="548DD4" w:themeColor="text2" w:themeTint="99"/>
+          <w:sz w:val="24"/>
+          <w:szCs w:val="24"/>
+        </w:rPr>
+      </w:pPr>
+      <w:proofErr w:type="gramStart"/>
+      <w:r>
+        <w:rPr>
+          <w:rFonts w:ascii="Bookman Old Style" w:eastAsia="Times New Roman" w:hAnsi="Bookman Old Style" w:cs="Times New Roman"/>
+          <w:color w:val="548DD4" w:themeColor="text2" w:themeTint="99"/>
+          <w:sz w:val="24"/>
+          <w:szCs w:val="24"/>
+        </w:rPr>
+        <w:t>Ans.)</w:t>
+      </w:r>
+      <w:proofErr w:type="gramEnd"/>
+      <w:r>
+        <w:rPr>
+          <w:rFonts w:ascii="Bookman Old Style" w:eastAsia="Times New Roman" w:hAnsi="Bookman Old Style" w:cs="Times New Roman"/>
+          <w:color w:val="548DD4" w:themeColor="text2" w:themeTint="99"/>
+          <w:sz w:val="24"/>
+          <w:szCs w:val="24"/>
+        </w:rPr>
+        <w:t xml:space="preserve"> </w:t>
+      </w:r>
+      <w:proofErr w:type="gramStart"/>
+      <w:r>
+        <w:rPr>
+          <w:rFonts w:ascii="Bookman Old Style" w:eastAsia="Times New Roman" w:hAnsi="Bookman Old Style" w:cs="Times New Roman"/>
+          <w:color w:val="548DD4" w:themeColor="text2" w:themeTint="99"/>
+          <w:sz w:val="24"/>
+          <w:szCs w:val="24"/>
+        </w:rPr>
+        <w:t>Simulation results with the minimization of cost function has</w:t>
+      </w:r>
+      <w:proofErr w:type="gramEnd"/>
+      <w:r>
+        <w:rPr>
+          <w:rFonts w:ascii="Bookman Old Style" w:eastAsia="Times New Roman" w:hAnsi="Bookman Old Style" w:cs="Times New Roman"/>
+          <w:color w:val="548DD4" w:themeColor="text2" w:themeTint="99"/>
+          <w:sz w:val="24"/>
+          <w:szCs w:val="24"/>
+        </w:rPr>
+        <w:t xml:space="preserve"> been added. </w:t>
+      </w:r>
+      <w:r>
+        <w:rPr>
+          <w:rFonts w:ascii="Bookman Old Style" w:eastAsia="Times New Roman" w:hAnsi="Bookman Old Style" w:cs="Times New Roman"/>
+          <w:color w:val="548DD4" w:themeColor="text2" w:themeTint="99"/>
+          <w:sz w:val="24"/>
+          <w:szCs w:val="24"/>
+        </w:rPr>
+        <w:t xml:space="preserve">The </w:t>
+      </w:r>
+      <w:proofErr w:type="spellStart"/>
+      <w:r>
+        <w:rPr>
+          <w:rFonts w:ascii="Bookman Old Style" w:eastAsia="Times New Roman" w:hAnsi="Bookman Old Style" w:cs="Times New Roman"/>
+          <w:color w:val="548DD4" w:themeColor="text2" w:themeTint="99"/>
+          <w:sz w:val="24"/>
+          <w:szCs w:val="24"/>
+        </w:rPr>
+        <w:t>mTSP</w:t>
+      </w:r>
+      <w:proofErr w:type="spellEnd"/>
+      <w:r>
+        <w:rPr>
+          <w:rFonts w:ascii="Bookman Old Style" w:eastAsia="Times New Roman" w:hAnsi="Bookman Old Style" w:cs="Times New Roman"/>
+          <w:color w:val="548DD4" w:themeColor="text2" w:themeTint="99"/>
+          <w:sz w:val="24"/>
+          <w:szCs w:val="24"/>
+        </w:rPr>
+        <w:t xml:space="preserve"> solver has been incorporated into the algorithm to improve the functionality and minimize the cost function.</w:t>
+      </w:r>
+    </w:p>
+    <w:p>
+      <w:pPr>
+        <w:shd w:val="clear" w:color="auto" w:fill="FFFFFF"/>
+        <w:spacing w:after="0" w:line="240" w:lineRule="auto"/>
+        <w:rPr>
+          <w:rFonts w:ascii="Bookman Old Style" w:eastAsia="Times New Roman" w:hAnsi="Bookman Old Style" w:cs="Times New Roman"/>
+          <w:color w:val="548DD4" w:themeColor="text2" w:themeTint="99"/>
+          <w:sz w:val="24"/>
+          <w:szCs w:val="24"/>
+        </w:rPr>
+      </w:pPr>
+    </w:p>
+    <w:p>
+      <w:pPr>
         <w:pStyle w:val="ListParagraph"/>
         <w:numPr>
           <w:ilvl w:val="0"/>
@@ -718,6 +952,58 @@
     </w:p>
     <w:p>
       <w:pPr>
+        <w:shd w:val="clear" w:color="auto" w:fill="FFFFFF"/>
+        <w:spacing w:after="0" w:line="240" w:lineRule="auto"/>
+        <w:rPr>
+          <w:rFonts w:ascii="Bookman Old Style" w:eastAsia="Times New Roman" w:hAnsi="Bookman Old Style" w:cs="Times New Roman"/>
+          <w:color w:val="548DD4" w:themeColor="text2" w:themeTint="99"/>
+          <w:sz w:val="24"/>
+          <w:szCs w:val="24"/>
+        </w:rPr>
+      </w:pPr>
+      <w:proofErr w:type="gramStart"/>
+      <w:r>
+        <w:rPr>
+          <w:rFonts w:ascii="Bookman Old Style" w:eastAsia="Times New Roman" w:hAnsi="Bookman Old Style" w:cs="Times New Roman"/>
+          <w:color w:val="548DD4" w:themeColor="text2" w:themeTint="99"/>
+          <w:sz w:val="24"/>
+          <w:szCs w:val="24"/>
+        </w:rPr>
+        <w:t>Ans.)</w:t>
+      </w:r>
+      <w:proofErr w:type="gramEnd"/>
+      <w:r>
+        <w:rPr>
+          <w:rFonts w:ascii="Bookman Old Style" w:eastAsia="Times New Roman" w:hAnsi="Bookman Old Style" w:cs="Times New Roman"/>
+          <w:color w:val="548DD4" w:themeColor="text2" w:themeTint="99"/>
+          <w:sz w:val="24"/>
+          <w:szCs w:val="24"/>
+        </w:rPr>
+        <w:t xml:space="preserve"> </w:t>
+      </w:r>
+      <w:proofErr w:type="gramStart"/>
+      <w:r>
+        <w:rPr>
+          <w:rFonts w:ascii="Bookman Old Style" w:eastAsia="Times New Roman" w:hAnsi="Bookman Old Style" w:cs="Times New Roman"/>
+          <w:color w:val="548DD4" w:themeColor="text2" w:themeTint="99"/>
+          <w:sz w:val="24"/>
+          <w:szCs w:val="24"/>
+        </w:rPr>
+        <w:t>Simulation results with the minimization of cost function has</w:t>
+      </w:r>
+      <w:proofErr w:type="gramEnd"/>
+      <w:r>
+        <w:rPr>
+          <w:rFonts w:ascii="Bookman Old Style" w:eastAsia="Times New Roman" w:hAnsi="Bookman Old Style" w:cs="Times New Roman"/>
+          <w:color w:val="548DD4" w:themeColor="text2" w:themeTint="99"/>
+          <w:sz w:val="24"/>
+          <w:szCs w:val="24"/>
+        </w:rPr>
+        <w:t xml:space="preserve"> been added. Hardware experiments are reserved for the future.</w:t>
+      </w:r>
+    </w:p>
+    <w:p>
+      <w:pPr>
         <w:pStyle w:val="ListParagraph"/>
         <w:numPr>
           <w:ilvl w:val="0"/>
@@ -756,6 +1042,50 @@
     </w:p>
     <w:p>
       <w:pPr>
+        <w:shd w:val="clear" w:color="auto" w:fill="FFFFFF"/>
+        <w:spacing w:after="0" w:line="240" w:lineRule="auto"/>
+        <w:rPr>
+          <w:rFonts w:ascii="Bookman Old Style" w:eastAsia="Times New Roman" w:hAnsi="Bookman Old Style" w:cs="Times New Roman"/>
+          <w:color w:val="FF0000"/>
+          <w:sz w:val="24"/>
+          <w:szCs w:val="24"/>
+        </w:rPr>
+      </w:pPr>
+      <w:proofErr w:type="gramStart"/>
+      <w:r>
+        <w:rPr>
+          <w:rFonts w:ascii="Bookman Old Style" w:eastAsia="Times New Roman" w:hAnsi="Bookman Old Style" w:cs="Times New Roman"/>
+          <w:color w:val="FF0000"/>
+          <w:sz w:val="24"/>
+          <w:szCs w:val="24"/>
+        </w:rPr>
+        <w:t>Ans.)</w:t>
+      </w:r>
+      <w:proofErr w:type="gramEnd"/>
+      <w:r>
+        <w:rPr>
+          <w:rFonts w:ascii="Bookman Old Style" w:eastAsia="Times New Roman" w:hAnsi="Bookman Old Style" w:cs="Times New Roman"/>
+          <w:color w:val="FF0000"/>
+          <w:sz w:val="24"/>
+          <w:szCs w:val="24"/>
+        </w:rPr>
+        <w:t xml:space="preserve"> The abstract has been substantially modified…..</w:t>
+      </w:r>
+    </w:p>
+    <w:p>
+      <w:pPr>
+        <w:shd w:val="clear" w:color="auto" w:fill="FFFFFF"/>
+        <w:spacing w:after="0" w:line="240" w:lineRule="auto"/>
+        <w:rPr>
+          <w:rFonts w:ascii="Bookman Old Style" w:eastAsia="Times New Roman" w:hAnsi="Bookman Old Style" w:cs="Times New Roman"/>
+          <w:color w:val="FF0000"/>
+          <w:sz w:val="24"/>
+          <w:szCs w:val="24"/>
+        </w:rPr>
+      </w:pPr>
+    </w:p>
+    <w:p>
+      <w:pPr>
         <w:pStyle w:val="ListParagraph"/>
         <w:numPr>
           <w:ilvl w:val="0"/>
@@ -870,7 +1200,6 @@
           <w:szCs w:val="24"/>
         </w:rPr>
       </w:pPr>
-      <w:proofErr w:type="gramStart"/>
       <w:r>
         <w:rPr>
           <w:rFonts w:ascii="Bookman Old Style" w:eastAsia="Times New Roman" w:hAnsi="Bookman Old Style" w:cs="Times New Roman"/>
@@ -882,35 +1211,10 @@
           <w:u w:val="single"/>
         </w:rPr>
         <w:lastRenderedPageBreak/>
-        <w:t>Reviewer  3</w:t>
-      </w:r>
-      <w:proofErr w:type="gramEnd"/>
-    </w:p>
-    <w:p>
-      <w:pPr>
-        <w:shd w:val="clear" w:color="auto" w:fill="FFFFFF"/>
-        <w:spacing w:after="120" w:line="240" w:lineRule="auto"/>
-        <w:rPr>
-          <w:rFonts w:ascii="Bookman Old Style" w:eastAsia="Times New Roman" w:hAnsi="Bookman Old Style" w:cs="Times New Roman"/>
-          <w:color w:val="000000"/>
-          <w:sz w:val="24"/>
-          <w:szCs w:val="24"/>
-        </w:rPr>
-      </w:pPr>
-      <w:r>
-        <w:rPr>
-          <w:rFonts w:ascii="Bookman Old Style" w:eastAsia="Times New Roman" w:hAnsi="Bookman Old Style" w:cs="Times New Roman"/>
-          <w:color w:val="000000"/>
-          <w:sz w:val="24"/>
-          <w:szCs w:val="24"/>
-        </w:rPr>
-        <w:t>-Fig. 8 is referred to at the end of the paper, but does not exist in the paper. Please add the figure or remove the discussion of it.</w:t>
-      </w:r>
-    </w:p>
-    <w:p>
-      <w:pPr>
-        <w:shd w:val="clear" w:color="auto" w:fill="FFFFFF"/>
-        <w:spacing w:after="120" w:line="240" w:lineRule="auto"/>
+        <w:t>Reviewer</w:t>
+      </w:r>
+      <w:proofErr w:type="gramStart"/>
+      <w:r>
         <w:rPr>
           <w:rFonts w:ascii="Bookman Old Style" w:eastAsia="Times New Roman" w:hAnsi="Bookman Old Style" w:cs="Times New Roman"/>
           <w:b/>
@@ -920,52 +1224,35 @@
           <w:szCs w:val="24"/>
           <w:u w:val="single"/>
         </w:rPr>
-      </w:pPr>
-    </w:p>
-    <w:p>
-      <w:pPr>
-        <w:shd w:val="clear" w:color="auto" w:fill="FFFFFF"/>
-        <w:spacing w:after="0" w:line="240" w:lineRule="auto"/>
-        <w:rPr>
-          <w:rFonts w:ascii="Bookman Old Style" w:eastAsia="Times New Roman" w:hAnsi="Bookman Old Style" w:cs="Times New Roman"/>
-          <w:color w:val="000000"/>
-          <w:sz w:val="24"/>
-          <w:szCs w:val="24"/>
-        </w:rPr>
-      </w:pPr>
-    </w:p>
-    <w:p>
-      <w:pPr>
-        <w:shd w:val="clear" w:color="auto" w:fill="FFFFFF"/>
-        <w:spacing w:after="0" w:line="240" w:lineRule="auto"/>
-        <w:rPr>
-          <w:rFonts w:ascii="Bookman Old Style" w:eastAsia="Times New Roman" w:hAnsi="Bookman Old Style" w:cs="Times New Roman"/>
-          <w:color w:val="3366FF"/>
-          <w:sz w:val="24"/>
-          <w:szCs w:val="24"/>
-        </w:rPr>
-      </w:pPr>
-      <w:r>
-        <w:rPr>
-          <w:rFonts w:ascii="Bookman Old Style" w:eastAsia="Times New Roman" w:hAnsi="Bookman Old Style" w:cs="Times New Roman"/>
-          <w:color w:val="3366FF"/>
-          <w:sz w:val="24"/>
-          <w:szCs w:val="24"/>
-        </w:rPr>
-        <w:t xml:space="preserve">Ans.) </w:t>
-      </w:r>
-      <w:r>
-        <w:rPr>
-          <w:rFonts w:ascii="Bookman Old Style" w:eastAsia="Times New Roman" w:hAnsi="Bookman Old Style" w:cs="Times New Roman"/>
-          <w:color w:val="3366FF"/>
-          <w:sz w:val="24"/>
-          <w:szCs w:val="24"/>
-        </w:rPr>
-        <w:t>Fig 8 is more visible</w:t>
-      </w:r>
-    </w:p>
-    <w:p>
-      <w:pPr>
+        <w:t>  3</w:t>
+      </w:r>
+      <w:proofErr w:type="gramEnd"/>
+    </w:p>
+    <w:p>
+      <w:pPr>
+        <w:shd w:val="clear" w:color="auto" w:fill="FFFFFF"/>
+        <w:spacing w:after="120" w:line="240" w:lineRule="auto"/>
+        <w:rPr>
+          <w:rFonts w:ascii="Bookman Old Style" w:eastAsia="Times New Roman" w:hAnsi="Bookman Old Style" w:cs="Times New Roman"/>
+          <w:color w:val="000000"/>
+          <w:sz w:val="24"/>
+          <w:szCs w:val="24"/>
+        </w:rPr>
+      </w:pPr>
+      <w:r>
+        <w:rPr>
+          <w:rFonts w:ascii="Bookman Old Style" w:eastAsia="Times New Roman" w:hAnsi="Bookman Old Style" w:cs="Times New Roman"/>
+          <w:color w:val="000000"/>
+          <w:sz w:val="24"/>
+          <w:szCs w:val="24"/>
+        </w:rPr>
+        <w:t>-Fig. 8 is referred to at the end of the paper, but does not exist in the paper. Please add the figure or remove the discussion of it.</w:t>
+      </w:r>
+    </w:p>
+    <w:p>
+      <w:pPr>
+        <w:shd w:val="clear" w:color="auto" w:fill="FFFFFF"/>
+        <w:spacing w:after="120" w:line="240" w:lineRule="auto"/>
         <w:rPr>
           <w:rFonts w:ascii="Bookman Old Style" w:eastAsia="Times New Roman" w:hAnsi="Bookman Old Style" w:cs="Times New Roman"/>
           <w:b/>
@@ -976,7 +1263,51 @@
           <w:u w:val="single"/>
         </w:rPr>
       </w:pPr>
-      <w:r>
+    </w:p>
+    <w:p>
+      <w:pPr>
+        <w:shd w:val="clear" w:color="auto" w:fill="FFFFFF"/>
+        <w:spacing w:after="0" w:line="240" w:lineRule="auto"/>
+        <w:rPr>
+          <w:rFonts w:ascii="Bookman Old Style" w:eastAsia="Times New Roman" w:hAnsi="Bookman Old Style" w:cs="Times New Roman"/>
+          <w:color w:val="000000"/>
+          <w:sz w:val="24"/>
+          <w:szCs w:val="24"/>
+        </w:rPr>
+      </w:pPr>
+    </w:p>
+    <w:p>
+      <w:pPr>
+        <w:shd w:val="clear" w:color="auto" w:fill="FFFFFF"/>
+        <w:spacing w:after="0" w:line="240" w:lineRule="auto"/>
+        <w:rPr>
+          <w:rFonts w:ascii="Bookman Old Style" w:eastAsia="Times New Roman" w:hAnsi="Bookman Old Style" w:cs="Times New Roman"/>
+          <w:color w:val="3366FF"/>
+          <w:sz w:val="24"/>
+          <w:szCs w:val="24"/>
+        </w:rPr>
+      </w:pPr>
+      <w:r>
+        <w:rPr>
+          <w:rFonts w:ascii="Bookman Old Style" w:eastAsia="Times New Roman" w:hAnsi="Bookman Old Style" w:cs="Times New Roman"/>
+          <w:color w:val="3366FF"/>
+          <w:sz w:val="24"/>
+          <w:szCs w:val="24"/>
+        </w:rPr>
+        <w:t xml:space="preserve">Ans.) </w:t>
+      </w:r>
+      <w:r>
+        <w:rPr>
+          <w:rFonts w:ascii="Bookman Old Style" w:eastAsia="Times New Roman" w:hAnsi="Bookman Old Style" w:cs="Times New Roman"/>
+          <w:color w:val="3366FF"/>
+          <w:sz w:val="24"/>
+          <w:szCs w:val="24"/>
+        </w:rPr>
+        <w:t>Fig 8 is more visible</w:t>
+      </w:r>
+    </w:p>
+    <w:p>
+      <w:pPr>
         <w:rPr>
           <w:rFonts w:ascii="Bookman Old Style" w:eastAsia="Times New Roman" w:hAnsi="Bookman Old Style" w:cs="Times New Roman"/>
           <w:b/>
@@ -986,6 +1317,17 @@
           <w:szCs w:val="24"/>
           <w:u w:val="single"/>
         </w:rPr>
+      </w:pPr>
+      <w:r>
+        <w:rPr>
+          <w:rFonts w:ascii="Bookman Old Style" w:eastAsia="Times New Roman" w:hAnsi="Bookman Old Style" w:cs="Times New Roman"/>
+          <w:b/>
+          <w:bCs/>
+          <w:color w:val="000000"/>
+          <w:sz w:val="24"/>
+          <w:szCs w:val="24"/>
+          <w:u w:val="single"/>
+        </w:rPr>
         <w:br w:type="page"/>
       </w:r>
     </w:p>
@@ -1000,8 +1342,6 @@
           <w:szCs w:val="24"/>
         </w:rPr>
       </w:pPr>
-      <w:bookmarkStart w:id="0" w:name="_GoBack"/>
-      <w:bookmarkEnd w:id="0"/>
       <w:r>
         <w:rPr>
           <w:rFonts w:ascii="Bookman Old Style" w:eastAsia="Times New Roman" w:hAnsi="Bookman Old Style" w:cs="Times New Roman"/>
@@ -1101,47 +1441,80 @@
           <w:sz w:val="24"/>
           <w:szCs w:val="24"/>
         </w:rPr>
-        <w:t xml:space="preserve">I found the idea presented interesting, but the paper seems a bit "half baked". The </w:t>
-      </w:r>
+        <w:t>I found the idea presented interesting, but the paper seems a bit "half baked". The algorithms are not described in detail, nor is there any proof of convergence or </w:t>
+      </w:r>
+      <w:proofErr w:type="spellStart"/>
+      <w:r>
+        <w:rPr>
+          <w:rFonts w:ascii="Bookman Old Style" w:eastAsia="Times New Roman" w:hAnsi="Bookman Old Style" w:cs="Times New Roman"/>
+          <w:color w:val="000000"/>
+          <w:sz w:val="24"/>
+          <w:szCs w:val="24"/>
+        </w:rPr>
+        <w:t>suboptimality</w:t>
+      </w:r>
+      <w:proofErr w:type="spellEnd"/>
+      <w:r>
+        <w:rPr>
+          <w:rFonts w:ascii="Bookman Old Style" w:eastAsia="Times New Roman" w:hAnsi="Bookman Old Style" w:cs="Times New Roman"/>
+          <w:color w:val="000000"/>
+          <w:sz w:val="24"/>
+          <w:szCs w:val="24"/>
+        </w:rPr>
+        <w:t>.</w:t>
+      </w:r>
+    </w:p>
+    <w:p>
+      <w:pPr>
+        <w:shd w:val="clear" w:color="auto" w:fill="FFFFFF"/>
+        <w:spacing w:after="0" w:line="240" w:lineRule="auto"/>
+        <w:rPr>
+          <w:rFonts w:ascii="Bookman Old Style" w:eastAsia="Times New Roman" w:hAnsi="Bookman Old Style" w:cs="Times New Roman"/>
+          <w:color w:val="000000"/>
+          <w:sz w:val="24"/>
+          <w:szCs w:val="24"/>
+        </w:rPr>
+      </w:pPr>
+    </w:p>
+    <w:p>
+      <w:pPr>
+        <w:shd w:val="clear" w:color="auto" w:fill="FFFFFF"/>
+        <w:spacing w:after="0" w:line="240" w:lineRule="auto"/>
+        <w:rPr>
+          <w:rFonts w:ascii="Bookman Old Style" w:eastAsia="Times New Roman" w:hAnsi="Bookman Old Style" w:cs="Times New Roman"/>
+          <w:color w:val="548DD4" w:themeColor="text2" w:themeTint="99"/>
+          <w:sz w:val="24"/>
+          <w:szCs w:val="24"/>
+        </w:rPr>
+      </w:pPr>
       <w:proofErr w:type="gramStart"/>
       <w:r>
         <w:rPr>
           <w:rFonts w:ascii="Bookman Old Style" w:eastAsia="Times New Roman" w:hAnsi="Bookman Old Style" w:cs="Times New Roman"/>
-          <w:color w:val="000000"/>
-          <w:sz w:val="24"/>
-          <w:szCs w:val="24"/>
-        </w:rPr>
-        <w:t>algorithms are not described in detail, nor is</w:t>
+          <w:color w:val="548DD4" w:themeColor="text2" w:themeTint="99"/>
+          <w:sz w:val="24"/>
+          <w:szCs w:val="24"/>
+        </w:rPr>
+        <w:t>Ans.)</w:t>
       </w:r>
       <w:proofErr w:type="gramEnd"/>
       <w:r>
         <w:rPr>
           <w:rFonts w:ascii="Bookman Old Style" w:eastAsia="Times New Roman" w:hAnsi="Bookman Old Style" w:cs="Times New Roman"/>
-          <w:color w:val="000000"/>
-          <w:sz w:val="24"/>
-          <w:szCs w:val="24"/>
-        </w:rPr>
-        <w:t xml:space="preserve"> there any proof of convergence or </w:t>
-      </w:r>
-      <w:proofErr w:type="spellStart"/>
-      <w:r>
-        <w:rPr>
-          <w:rFonts w:ascii="Bookman Old Style" w:eastAsia="Times New Roman" w:hAnsi="Bookman Old Style" w:cs="Times New Roman"/>
-          <w:color w:val="000000"/>
-          <w:sz w:val="24"/>
-          <w:szCs w:val="24"/>
-        </w:rPr>
-        <w:t>suboptimality</w:t>
-      </w:r>
-      <w:proofErr w:type="spellEnd"/>
-      <w:r>
-        <w:rPr>
-          <w:rFonts w:ascii="Bookman Old Style" w:eastAsia="Times New Roman" w:hAnsi="Bookman Old Style" w:cs="Times New Roman"/>
-          <w:color w:val="000000"/>
-          <w:sz w:val="24"/>
-          <w:szCs w:val="24"/>
-        </w:rPr>
-        <w:t>.</w:t>
+          <w:color w:val="548DD4" w:themeColor="text2" w:themeTint="99"/>
+          <w:sz w:val="24"/>
+          <w:szCs w:val="24"/>
+        </w:rPr>
+        <w:t xml:space="preserve"> The algorithm section is re-written and the great detail is given to the steps in the algorithm.</w:t>
+      </w:r>
+      <w:r>
+        <w:rPr>
+          <w:rFonts w:ascii="Bookman Old Style" w:eastAsia="Times New Roman" w:hAnsi="Bookman Old Style" w:cs="Times New Roman"/>
+          <w:color w:val="548DD4" w:themeColor="text2" w:themeTint="99"/>
+          <w:sz w:val="24"/>
+          <w:szCs w:val="24"/>
+        </w:rPr>
+        <w:t xml:space="preserve"> The cost-function has been plotted to prove the optimality and screen shots at different stages of the algorithm is a visual proof that the path is being optimized.</w:t>
       </w:r>
     </w:p>
     <w:p>
@@ -1196,6 +1569,50 @@
     </w:p>
     <w:p>
       <w:pPr>
+        <w:shd w:val="clear" w:color="auto" w:fill="FFFFFF"/>
+        <w:spacing w:after="0" w:line="240" w:lineRule="auto"/>
+        <w:rPr>
+          <w:rFonts w:ascii="Bookman Old Style" w:eastAsia="Times New Roman" w:hAnsi="Bookman Old Style" w:cs="Times New Roman"/>
+          <w:color w:val="548DD4" w:themeColor="text2" w:themeTint="99"/>
+          <w:sz w:val="24"/>
+          <w:szCs w:val="24"/>
+        </w:rPr>
+      </w:pPr>
+      <w:proofErr w:type="gramStart"/>
+      <w:r>
+        <w:rPr>
+          <w:rFonts w:ascii="Bookman Old Style" w:eastAsia="Times New Roman" w:hAnsi="Bookman Old Style" w:cs="Times New Roman"/>
+          <w:color w:val="548DD4" w:themeColor="text2" w:themeTint="99"/>
+          <w:sz w:val="24"/>
+          <w:szCs w:val="24"/>
+        </w:rPr>
+        <w:t>Ans.)</w:t>
+      </w:r>
+      <w:proofErr w:type="gramEnd"/>
+      <w:r>
+        <w:rPr>
+          <w:rFonts w:ascii="Bookman Old Style" w:eastAsia="Times New Roman" w:hAnsi="Bookman Old Style" w:cs="Times New Roman"/>
+          <w:color w:val="548DD4" w:themeColor="text2" w:themeTint="99"/>
+          <w:sz w:val="24"/>
+          <w:szCs w:val="24"/>
+        </w:rPr>
+        <w:t xml:space="preserve"> The equation of the cost-function has been mentioned and the explanation of the algorithm is given in detail.</w:t>
+      </w:r>
+    </w:p>
+    <w:p>
+      <w:pPr>
+        <w:shd w:val="clear" w:color="auto" w:fill="FFFFFF"/>
+        <w:spacing w:after="0" w:line="240" w:lineRule="auto"/>
+        <w:rPr>
+          <w:rFonts w:ascii="Bookman Old Style" w:eastAsia="Times New Roman" w:hAnsi="Bookman Old Style" w:cs="Times New Roman"/>
+          <w:color w:val="000000"/>
+          <w:sz w:val="24"/>
+          <w:szCs w:val="24"/>
+        </w:rPr>
+      </w:pPr>
+    </w:p>
+    <w:p>
+      <w:pPr>
         <w:pStyle w:val="ListParagraph"/>
         <w:numPr>
           <w:ilvl w:val="0"/>
@@ -1234,6 +1651,50 @@
     </w:p>
     <w:p>
       <w:pPr>
+        <w:shd w:val="clear" w:color="auto" w:fill="FFFFFF"/>
+        <w:spacing w:after="0" w:line="240" w:lineRule="auto"/>
+        <w:rPr>
+          <w:rFonts w:ascii="Bookman Old Style" w:eastAsia="Times New Roman" w:hAnsi="Bookman Old Style" w:cs="Times New Roman"/>
+          <w:color w:val="548DD4" w:themeColor="text2" w:themeTint="99"/>
+          <w:sz w:val="24"/>
+          <w:szCs w:val="24"/>
+        </w:rPr>
+      </w:pPr>
+      <w:proofErr w:type="gramStart"/>
+      <w:r>
+        <w:rPr>
+          <w:rFonts w:ascii="Bookman Old Style" w:eastAsia="Times New Roman" w:hAnsi="Bookman Old Style" w:cs="Times New Roman"/>
+          <w:color w:val="548DD4" w:themeColor="text2" w:themeTint="99"/>
+          <w:sz w:val="24"/>
+          <w:szCs w:val="24"/>
+        </w:rPr>
+        <w:t>Ans.)</w:t>
+      </w:r>
+      <w:proofErr w:type="gramEnd"/>
+      <w:r>
+        <w:rPr>
+          <w:rFonts w:ascii="Bookman Old Style" w:eastAsia="Times New Roman" w:hAnsi="Bookman Old Style" w:cs="Times New Roman"/>
+          <w:color w:val="548DD4" w:themeColor="text2" w:themeTint="99"/>
+          <w:sz w:val="24"/>
+          <w:szCs w:val="24"/>
+        </w:rPr>
+        <w:t xml:space="preserve"> This issue has been addressed.</w:t>
+      </w:r>
+    </w:p>
+    <w:p>
+      <w:pPr>
+        <w:shd w:val="clear" w:color="auto" w:fill="FFFFFF"/>
+        <w:spacing w:after="0" w:line="240" w:lineRule="auto"/>
+        <w:rPr>
+          <w:rFonts w:ascii="Bookman Old Style" w:eastAsia="Times New Roman" w:hAnsi="Bookman Old Style" w:cs="Times New Roman"/>
+          <w:color w:val="000000"/>
+          <w:sz w:val="24"/>
+          <w:szCs w:val="24"/>
+        </w:rPr>
+      </w:pPr>
+    </w:p>
+    <w:p>
+      <w:pPr>
         <w:pStyle w:val="ListParagraph"/>
         <w:numPr>
           <w:ilvl w:val="0"/>
@@ -1282,6 +1743,62 @@
       <w:pPr>
         <w:shd w:val="clear" w:color="auto" w:fill="FFFFFF"/>
         <w:spacing w:after="0" w:line="240" w:lineRule="auto"/>
+        <w:rPr>
+          <w:rFonts w:ascii="Bookman Old Style" w:eastAsia="Times New Roman" w:hAnsi="Bookman Old Style" w:cs="Times New Roman"/>
+          <w:color w:val="548DD4" w:themeColor="text2" w:themeTint="99"/>
+          <w:sz w:val="24"/>
+          <w:szCs w:val="24"/>
+        </w:rPr>
+      </w:pPr>
+    </w:p>
+    <w:p>
+      <w:pPr>
+        <w:shd w:val="clear" w:color="auto" w:fill="FFFFFF"/>
+        <w:spacing w:after="0" w:line="240" w:lineRule="auto"/>
+        <w:rPr>
+          <w:rFonts w:ascii="Bookman Old Style" w:eastAsia="Times New Roman" w:hAnsi="Bookman Old Style" w:cs="Times New Roman"/>
+          <w:color w:val="548DD4" w:themeColor="text2" w:themeTint="99"/>
+          <w:sz w:val="24"/>
+          <w:szCs w:val="24"/>
+        </w:rPr>
+      </w:pPr>
+      <w:proofErr w:type="gramStart"/>
+      <w:r>
+        <w:rPr>
+          <w:rFonts w:ascii="Bookman Old Style" w:eastAsia="Times New Roman" w:hAnsi="Bookman Old Style" w:cs="Times New Roman"/>
+          <w:color w:val="548DD4" w:themeColor="text2" w:themeTint="99"/>
+          <w:sz w:val="24"/>
+          <w:szCs w:val="24"/>
+        </w:rPr>
+        <w:t>Ans.)</w:t>
+      </w:r>
+      <w:proofErr w:type="gramEnd"/>
+      <w:r>
+        <w:rPr>
+          <w:rFonts w:ascii="Bookman Old Style" w:eastAsia="Times New Roman" w:hAnsi="Bookman Old Style" w:cs="Times New Roman"/>
+          <w:color w:val="548DD4" w:themeColor="text2" w:themeTint="99"/>
+          <w:sz w:val="24"/>
+          <w:szCs w:val="24"/>
+        </w:rPr>
+        <w:t xml:space="preserve"> This issue has been addressed.</w:t>
+      </w:r>
+    </w:p>
+    <w:p>
+      <w:pPr>
+        <w:shd w:val="clear" w:color="auto" w:fill="FFFFFF"/>
+        <w:spacing w:after="0" w:line="240" w:lineRule="auto"/>
+        <w:rPr>
+          <w:rFonts w:ascii="Bookman Old Style" w:eastAsia="Times New Roman" w:hAnsi="Bookman Old Style" w:cs="Times New Roman"/>
+          <w:color w:val="000000"/>
+          <w:sz w:val="24"/>
+          <w:szCs w:val="24"/>
+        </w:rPr>
+      </w:pPr>
+    </w:p>
+    <w:p>
+      <w:pPr>
+        <w:shd w:val="clear" w:color="auto" w:fill="FFFFFF"/>
+        <w:spacing w:after="0" w:line="240" w:lineRule="auto"/>
         <w:ind w:firstLine="80"/>
         <w:rPr>
           <w:rFonts w:ascii="Bookman Old Style" w:eastAsia="Times New Roman" w:hAnsi="Bookman Old Style" w:cs="Times New Roman"/>
@@ -1352,6 +1869,53 @@
     </w:p>
     <w:p>
       <w:pPr>
+        <w:shd w:val="clear" w:color="auto" w:fill="FFFFFF"/>
+        <w:spacing w:after="0" w:line="240" w:lineRule="auto"/>
+        <w:rPr>
+          <w:rFonts w:ascii="Bookman Old Style" w:eastAsia="Times New Roman" w:hAnsi="Bookman Old Style" w:cs="Times New Roman"/>
+          <w:color w:val="548DD4" w:themeColor="text2" w:themeTint="99"/>
+          <w:sz w:val="24"/>
+          <w:szCs w:val="24"/>
+        </w:rPr>
+      </w:pPr>
+      <w:proofErr w:type="gramStart"/>
+      <w:r>
+        <w:rPr>
+          <w:rFonts w:ascii="Bookman Old Style" w:eastAsia="Times New Roman" w:hAnsi="Bookman Old Style" w:cs="Times New Roman"/>
+          <w:color w:val="548DD4" w:themeColor="text2" w:themeTint="99"/>
+          <w:sz w:val="24"/>
+          <w:szCs w:val="24"/>
+        </w:rPr>
+        <w:t>Ans.)</w:t>
+      </w:r>
+      <w:proofErr w:type="gramEnd"/>
+      <w:r>
+        <w:rPr>
+          <w:rFonts w:ascii="Bookman Old Style" w:eastAsia="Times New Roman" w:hAnsi="Bookman Old Style" w:cs="Times New Roman"/>
+          <w:color w:val="548DD4" w:themeColor="text2" w:themeTint="99"/>
+          <w:sz w:val="24"/>
+          <w:szCs w:val="24"/>
+        </w:rPr>
+        <w:t xml:space="preserve"> This issue has been addressed.</w:t>
+      </w:r>
+    </w:p>
+    <w:p>
+      <w:pPr>
+        <w:shd w:val="clear" w:color="auto" w:fill="FFFFFF"/>
+        <w:spacing w:after="0" w:line="240" w:lineRule="auto"/>
+        <w:ind w:firstLine="80"/>
+        <w:rPr>
+          <w:rFonts w:ascii="Bookman Old Style" w:eastAsia="Times New Roman" w:hAnsi="Bookman Old Style" w:cs="Times New Roman"/>
+          <w:color w:val="000000"/>
+          <w:sz w:val="24"/>
+          <w:szCs w:val="24"/>
+        </w:rPr>
+      </w:pPr>
+      <w:bookmarkStart w:id="0" w:name="_GoBack"/>
+      <w:bookmarkEnd w:id="0"/>
+    </w:p>
+    <w:p>
+      <w:pPr>
         <w:pStyle w:val="ListParagraph"/>
         <w:numPr>
           <w:ilvl w:val="0"/>
@@ -1373,13 +1937,23 @@
           <w:sz w:val="24"/>
           <w:szCs w:val="24"/>
         </w:rPr>
-        <w:t>In summary, there are some very interesting ideas presented, but the paper seems premature. The authors could probably improve the presentation and make this more clearly an "initial investigation" type paper.</w:t>
+        <w:t xml:space="preserve">In summary, there are some very interesting ideas presented, but the paper seems premature. The authors could probably improve the </w:t>
+      </w:r>
+      <w:r>
+        <w:rPr>
+          <w:rFonts w:ascii="Bookman Old Style" w:eastAsia="Times New Roman" w:hAnsi="Bookman Old Style" w:cs="Times New Roman"/>
+          <w:color w:val="000000"/>
+          <w:sz w:val="24"/>
+          <w:szCs w:val="24"/>
+        </w:rPr>
+        <w:lastRenderedPageBreak/>
+        <w:t>presentation and make this more clearly an "initial investigation" type paper.</w:t>
       </w:r>
     </w:p>
     <w:p/>
     <w:sectPr>
-      <w:footerReference w:type="even" r:id="rId8"/>
-      <w:footerReference w:type="default" r:id="rId9"/>
+      <w:footerReference w:type="even" r:id="rId9"/>
+      <w:footerReference w:type="default" r:id="rId10"/>
       <w:pgSz w:w="12240" w:h="15840"/>
       <w:pgMar w:top="1440" w:right="1440" w:bottom="1440" w:left="1440" w:header="720" w:footer="720" w:gutter="0"/>
       <w:cols w:space="720"/>
@@ -1390,7 +1964,7 @@
 </file>
 
 <file path=word/endnotes.xml><?xml version="1.0" encoding="utf-8"?>
-<w:endnotes xmlns:wpc="http://schemas.microsoft.com/office/word/2010/wordprocessingCanvas" xmlns:mo="http://schemas.microsoft.com/office/mac/office/2008/main" xmlns:mc="http://schemas.openxmlformats.org/markup-compatibility/2006" xmlns:mv="urn:schemas-microsoft-com:mac:vml" xmlns:o="urn:schemas-microsoft-com:office:office" xmlns:r="http://schemas.openxmlformats.org/officeDocument/2006/relationships" xmlns:m="http://schemas.openxmlformats.org/officeDocument/2006/math" xmlns:v="urn:schemas-microsoft-com:vml" xmlns:wp14="http://schemas.microsoft.com/office/word/2010/wordprocessingDrawing" xmlns:wp="http://schemas.openxmlformats.org/drawingml/2006/wordprocessingDrawing" xmlns:w10="urn:schemas-microsoft-com:office:word" xmlns:w="http://schemas.openxmlformats.org/wordprocessingml/2006/main" xmlns:w14="http://schemas.microsoft.com/office/word/2010/wordml" xmlns:wpg="http://schemas.microsoft.com/office/word/2010/wordprocessingGroup" xmlns:wpi="http://schemas.microsoft.com/office/word/2010/wordprocessingInk" xmlns:wne="http://schemas.microsoft.com/office/word/2006/wordml" xmlns:wps="http://schemas.microsoft.com/office/word/2010/wordprocessingShape" mc:Ignorable="w14 wp14">
+<w:endnotes xmlns:wpc="http://schemas.microsoft.com/office/word/2010/wordprocessingCanvas" xmlns:mc="http://schemas.openxmlformats.org/markup-compatibility/2006" xmlns:o="urn:schemas-microsoft-com:office:office" xmlns:r="http://schemas.openxmlformats.org/officeDocument/2006/relationships" xmlns:m="http://schemas.openxmlformats.org/officeDocument/2006/math" xmlns:v="urn:schemas-microsoft-com:vml" xmlns:wp14="http://schemas.microsoft.com/office/word/2010/wordprocessingDrawing" xmlns:wp="http://schemas.openxmlformats.org/drawingml/2006/wordprocessingDrawing" xmlns:w10="urn:schemas-microsoft-com:office:word" xmlns:w="http://schemas.openxmlformats.org/wordprocessingml/2006/main" xmlns:w14="http://schemas.microsoft.com/office/word/2010/wordml" xmlns:wpg="http://schemas.microsoft.com/office/word/2010/wordprocessingGroup" xmlns:wpi="http://schemas.microsoft.com/office/word/2010/wordprocessingInk" xmlns:wne="http://schemas.microsoft.com/office/word/2006/wordml" xmlns:wps="http://schemas.microsoft.com/office/word/2010/wordprocessingShape" mc:Ignorable="w14 wp14">
   <w:endnote w:type="separator" w:id="-1">
     <w:p>
       <w:pPr>
@@ -1415,7 +1989,7 @@
 </file>
 
 <file path=word/footer1.xml><?xml version="1.0" encoding="utf-8"?>
-<w:ftr xmlns:wpc="http://schemas.microsoft.com/office/word/2010/wordprocessingCanvas" xmlns:mo="http://schemas.microsoft.com/office/mac/office/2008/main" xmlns:mc="http://schemas.openxmlformats.org/markup-compatibility/2006" xmlns:mv="urn:schemas-microsoft-com:mac:vml" xmlns:o="urn:schemas-microsoft-com:office:office" xmlns:r="http://schemas.openxmlformats.org/officeDocument/2006/relationships" xmlns:m="http://schemas.openxmlformats.org/officeDocument/2006/math" xmlns:v="urn:schemas-microsoft-com:vml" xmlns:wp14="http://schemas.microsoft.com/office/word/2010/wordprocessingDrawing" xmlns:wp="http://schemas.openxmlformats.org/drawingml/2006/wordprocessingDrawing" xmlns:w10="urn:schemas-microsoft-com:office:word" xmlns:w="http://schemas.openxmlformats.org/wordprocessingml/2006/main" xmlns:w14="http://schemas.microsoft.com/office/word/2010/wordml" xmlns:wpg="http://schemas.microsoft.com/office/word/2010/wordprocessingGroup" xmlns:wpi="http://schemas.microsoft.com/office/word/2010/wordprocessingInk" xmlns:wne="http://schemas.microsoft.com/office/word/2006/wordml" xmlns:wps="http://schemas.microsoft.com/office/word/2010/wordprocessingShape" mc:Ignorable="w14 wp14">
+<w:ftr xmlns:wpc="http://schemas.microsoft.com/office/word/2010/wordprocessingCanvas" xmlns:mc="http://schemas.openxmlformats.org/markup-compatibility/2006" xmlns:o="urn:schemas-microsoft-com:office:office" xmlns:r="http://schemas.openxmlformats.org/officeDocument/2006/relationships" xmlns:m="http://schemas.openxmlformats.org/officeDocument/2006/math" xmlns:v="urn:schemas-microsoft-com:vml" xmlns:wp14="http://schemas.microsoft.com/office/word/2010/wordprocessingDrawing" xmlns:wp="http://schemas.openxmlformats.org/drawingml/2006/wordprocessingDrawing" xmlns:w10="urn:schemas-microsoft-com:office:word" xmlns:w="http://schemas.openxmlformats.org/wordprocessingml/2006/main" xmlns:w14="http://schemas.microsoft.com/office/word/2010/wordml" xmlns:wpg="http://schemas.microsoft.com/office/word/2010/wordprocessingGroup" xmlns:wpi="http://schemas.microsoft.com/office/word/2010/wordprocessingInk" xmlns:wne="http://schemas.microsoft.com/office/word/2006/wordml" xmlns:wps="http://schemas.microsoft.com/office/word/2010/wordprocessingShape" mc:Ignorable="w14 wp14">
   <w:p>
     <w:pPr>
       <w:pStyle w:val="Footer"/>
@@ -1453,7 +2027,7 @@
 </file>
 
 <file path=word/footer2.xml><?xml version="1.0" encoding="utf-8"?>
-<w:ftr xmlns:wpc="http://schemas.microsoft.com/office/word/2010/wordprocessingCanvas" xmlns:mo="http://schemas.microsoft.com/office/mac/office/2008/main" xmlns:mc="http://schemas.openxmlformats.org/markup-compatibility/2006" xmlns:mv="urn:schemas-microsoft-com:mac:vml" xmlns:o="urn:schemas-microsoft-com:office:office" xmlns:r="http://schemas.openxmlformats.org/officeDocument/2006/relationships" xmlns:m="http://schemas.openxmlformats.org/officeDocument/2006/math" xmlns:v="urn:schemas-microsoft-com:vml" xmlns:wp14="http://schemas.microsoft.com/office/word/2010/wordprocessingDrawing" xmlns:wp="http://schemas.openxmlformats.org/drawingml/2006/wordprocessingDrawing" xmlns:w10="urn:schemas-microsoft-com:office:word" xmlns:w="http://schemas.openxmlformats.org/wordprocessingml/2006/main" xmlns:w14="http://schemas.microsoft.com/office/word/2010/wordml" xmlns:wpg="http://schemas.microsoft.com/office/word/2010/wordprocessingGroup" xmlns:wpi="http://schemas.microsoft.com/office/word/2010/wordprocessingInk" xmlns:wne="http://schemas.microsoft.com/office/word/2006/wordml" xmlns:wps="http://schemas.microsoft.com/office/word/2010/wordprocessingShape" mc:Ignorable="w14 wp14">
+<w:ftr xmlns:wpc="http://schemas.microsoft.com/office/word/2010/wordprocessingCanvas" xmlns:mc="http://schemas.openxmlformats.org/markup-compatibility/2006" xmlns:o="urn:schemas-microsoft-com:office:office" xmlns:r="http://schemas.openxmlformats.org/officeDocument/2006/relationships" xmlns:m="http://schemas.openxmlformats.org/officeDocument/2006/math" xmlns:v="urn:schemas-microsoft-com:vml" xmlns:wp14="http://schemas.microsoft.com/office/word/2010/wordprocessingDrawing" xmlns:wp="http://schemas.openxmlformats.org/drawingml/2006/wordprocessingDrawing" xmlns:w10="urn:schemas-microsoft-com:office:word" xmlns:w="http://schemas.openxmlformats.org/wordprocessingml/2006/main" xmlns:w14="http://schemas.microsoft.com/office/word/2010/wordml" xmlns:wpg="http://schemas.microsoft.com/office/word/2010/wordprocessingGroup" xmlns:wpi="http://schemas.microsoft.com/office/word/2010/wordprocessingInk" xmlns:wne="http://schemas.microsoft.com/office/word/2006/wordml" xmlns:wps="http://schemas.microsoft.com/office/word/2010/wordprocessingShape" mc:Ignorable="w14 wp14">
   <w:p>
     <w:pPr>
       <w:pStyle w:val="Footer"/>
@@ -1485,7 +2059,7 @@
         <w:rStyle w:val="PageNumber"/>
         <w:noProof/>
       </w:rPr>
-      <w:t>4</w:t>
+      <w:t>1</w:t>
     </w:r>
     <w:r>
       <w:rPr>
@@ -1504,7 +2078,7 @@
 </file>
 
 <file path=word/footnotes.xml><?xml version="1.0" encoding="utf-8"?>
-<w:footnotes xmlns:wpc="http://schemas.microsoft.com/office/word/2010/wordprocessingCanvas" xmlns:mo="http://schemas.microsoft.com/office/mac/office/2008/main" xmlns:mc="http://schemas.openxmlformats.org/markup-compatibility/2006" xmlns:mv="urn:schemas-microsoft-com:mac:vml" xmlns:o="urn:schemas-microsoft-com:office:office" xmlns:r="http://schemas.openxmlformats.org/officeDocument/2006/relationships" xmlns:m="http://schemas.openxmlformats.org/officeDocument/2006/math" xmlns:v="urn:schemas-microsoft-com:vml" xmlns:wp14="http://schemas.microsoft.com/office/word/2010/wordprocessingDrawing" xmlns:wp="http://schemas.openxmlformats.org/drawingml/2006/wordprocessingDrawing" xmlns:w10="urn:schemas-microsoft-com:office:word" xmlns:w="http://schemas.openxmlformats.org/wordprocessingml/2006/main" xmlns:w14="http://schemas.microsoft.com/office/word/2010/wordml" xmlns:wpg="http://schemas.microsoft.com/office/word/2010/wordprocessingGroup" xmlns:wpi="http://schemas.microsoft.com/office/word/2010/wordprocessingInk" xmlns:wne="http://schemas.microsoft.com/office/word/2006/wordml" xmlns:wps="http://schemas.microsoft.com/office/word/2010/wordprocessingShape" mc:Ignorable="w14 wp14">
+<w:footnotes xmlns:wpc="http://schemas.microsoft.com/office/word/2010/wordprocessingCanvas" xmlns:mc="http://schemas.openxmlformats.org/markup-compatibility/2006" xmlns:o="urn:schemas-microsoft-com:office:office" xmlns:r="http://schemas.openxmlformats.org/officeDocument/2006/relationships" xmlns:m="http://schemas.openxmlformats.org/officeDocument/2006/math" xmlns:v="urn:schemas-microsoft-com:vml" xmlns:wp14="http://schemas.microsoft.com/office/word/2010/wordprocessingDrawing" xmlns:wp="http://schemas.openxmlformats.org/drawingml/2006/wordprocessingDrawing" xmlns:w10="urn:schemas-microsoft-com:office:word" xmlns:w="http://schemas.openxmlformats.org/wordprocessingml/2006/main" xmlns:w14="http://schemas.microsoft.com/office/word/2010/wordml" xmlns:wpg="http://schemas.microsoft.com/office/word/2010/wordprocessingGroup" xmlns:wpi="http://schemas.microsoft.com/office/word/2010/wordprocessingInk" xmlns:wne="http://schemas.microsoft.com/office/word/2006/wordml" xmlns:wps="http://schemas.microsoft.com/office/word/2010/wordprocessingShape" mc:Ignorable="w14 wp14">
   <w:footnote w:type="separator" w:id="-1">
     <w:p>
       <w:pPr>
@@ -1529,7 +2103,7 @@
 </file>
 
 <file path=word/numbering.xml><?xml version="1.0" encoding="utf-8"?>
-<w:numbering xmlns:wpc="http://schemas.microsoft.com/office/word/2010/wordprocessingCanvas" xmlns:mo="http://schemas.microsoft.com/office/mac/office/2008/main" xmlns:mc="http://schemas.openxmlformats.org/markup-compatibility/2006" xmlns:mv="urn:schemas-microsoft-com:mac:vml" xmlns:o="urn:schemas-microsoft-com:office:office" xmlns:r="http://schemas.openxmlformats.org/officeDocument/2006/relationships" xmlns:m="http://schemas.openxmlformats.org/officeDocument/2006/math" xmlns:v="urn:schemas-microsoft-com:vml" xmlns:wp14="http://schemas.microsoft.com/office/word/2010/wordprocessingDrawing" xmlns:wp="http://schemas.openxmlformats.org/drawingml/2006/wordprocessingDrawing" xmlns:w10="urn:schemas-microsoft-com:office:word" xmlns:w="http://schemas.openxmlformats.org/wordprocessingml/2006/main" xmlns:w14="http://schemas.microsoft.com/office/word/2010/wordml" xmlns:wpg="http://schemas.microsoft.com/office/word/2010/wordprocessingGroup" xmlns:wpi="http://schemas.microsoft.com/office/word/2010/wordprocessingInk" xmlns:wne="http://schemas.microsoft.com/office/word/2006/wordml" xmlns:wps="http://schemas.microsoft.com/office/word/2010/wordprocessingShape" mc:Ignorable="w14 wp14">
+<w:numbering xmlns:wpc="http://schemas.microsoft.com/office/word/2010/wordprocessingCanvas" xmlns:mc="http://schemas.openxmlformats.org/markup-compatibility/2006" xmlns:o="urn:schemas-microsoft-com:office:office" xmlns:r="http://schemas.openxmlformats.org/officeDocument/2006/relationships" xmlns:m="http://schemas.openxmlformats.org/officeDocument/2006/math" xmlns:v="urn:schemas-microsoft-com:vml" xmlns:wp14="http://schemas.microsoft.com/office/word/2010/wordprocessingDrawing" xmlns:wp="http://schemas.openxmlformats.org/drawingml/2006/wordprocessingDrawing" xmlns:w10="urn:schemas-microsoft-com:office:word" xmlns:w="http://schemas.openxmlformats.org/wordprocessingml/2006/main" xmlns:w14="http://schemas.microsoft.com/office/word/2010/wordml" xmlns:wpg="http://schemas.microsoft.com/office/word/2010/wordprocessingGroup" xmlns:wpi="http://schemas.microsoft.com/office/word/2010/wordprocessingInk" xmlns:wne="http://schemas.microsoft.com/office/word/2006/wordml" xmlns:wps="http://schemas.microsoft.com/office/word/2010/wordprocessingShape" mc:Ignorable="w14 wp14">
   <w:abstractNum w:abstractNumId="0">
     <w:nsid w:val="17E13C0F"/>
     <w:multiLevelType w:val="hybridMultilevel"/>
@@ -1728,7 +2302,7 @@
       </w:pPr>
     </w:pPrDefault>
   </w:docDefaults>
-  <w:latentStyles w:defLockedState="0" w:defUIPriority="99" w:defSemiHidden="1" w:defUnhideWhenUsed="1" w:defQFormat="0" w:count="276">
+  <w:latentStyles w:defLockedState="0" w:defUIPriority="99" w:defSemiHidden="1" w:defUnhideWhenUsed="1" w:defQFormat="0" w:count="267">
     <w:lsdException w:name="Normal" w:semiHidden="0" w:uiPriority="0" w:unhideWhenUsed="0" w:qFormat="1"/>
     <w:lsdException w:name="heading 1" w:semiHidden="0" w:uiPriority="9" w:unhideWhenUsed="0" w:qFormat="1"/>
     <w:lsdException w:name="heading 2" w:uiPriority="9" w:qFormat="1"/>
@@ -1953,7 +2527,7 @@
 </file>
 
 <file path=word/stylesWithEffects.xml><?xml version="1.0" encoding="utf-8"?>
-<w:styles xmlns:wpc="http://schemas.microsoft.com/office/word/2010/wordprocessingCanvas" xmlns:mo="http://schemas.microsoft.com/office/mac/office/2008/main" xmlns:mc="http://schemas.openxmlformats.org/markup-compatibility/2006" xmlns:mv="urn:schemas-microsoft-com:mac:vml" xmlns:o="urn:schemas-microsoft-com:office:office" xmlns:r="http://schemas.openxmlformats.org/officeDocument/2006/relationships" xmlns:m="http://schemas.openxmlformats.org/officeDocument/2006/math" xmlns:v="urn:schemas-microsoft-com:vml" xmlns:wp14="http://schemas.microsoft.com/office/word/2010/wordprocessingDrawing" xmlns:wp="http://schemas.openxmlformats.org/drawingml/2006/wordprocessingDrawing" xmlns:w10="urn:schemas-microsoft-com:office:word" xmlns:w="http://schemas.openxmlformats.org/wordprocessingml/2006/main" xmlns:w14="http://schemas.microsoft.com/office/word/2010/wordml" xmlns:wpg="http://schemas.microsoft.com/office/word/2010/wordprocessingGroup" xmlns:wpi="http://schemas.microsoft.com/office/word/2010/wordprocessingInk" xmlns:wne="http://schemas.microsoft.com/office/word/2006/wordml" xmlns:wps="http://schemas.microsoft.com/office/word/2010/wordprocessingShape" mc:Ignorable="w14 wp14">
+<w:styles xmlns:wpc="http://schemas.microsoft.com/office/word/2010/wordprocessingCanvas" xmlns:mc="http://schemas.openxmlformats.org/markup-compatibility/2006" xmlns:o="urn:schemas-microsoft-com:office:office" xmlns:r="http://schemas.openxmlformats.org/officeDocument/2006/relationships" xmlns:m="http://schemas.openxmlformats.org/officeDocument/2006/math" xmlns:v="urn:schemas-microsoft-com:vml" xmlns:wp14="http://schemas.microsoft.com/office/word/2010/wordprocessingDrawing" xmlns:wp="http://schemas.openxmlformats.org/drawingml/2006/wordprocessingDrawing" xmlns:w10="urn:schemas-microsoft-com:office:word" xmlns:w="http://schemas.openxmlformats.org/wordprocessingml/2006/main" xmlns:w14="http://schemas.microsoft.com/office/word/2010/wordml" xmlns:wpg="http://schemas.microsoft.com/office/word/2010/wordprocessingGroup" xmlns:wpi="http://schemas.microsoft.com/office/word/2010/wordprocessingInk" xmlns:wne="http://schemas.microsoft.com/office/word/2006/wordml" xmlns:wps="http://schemas.microsoft.com/office/word/2010/wordprocessingShape" mc:Ignorable="w14 wp14">
   <w:docDefaults>
     <w:rPrDefault>
       <w:rPr>
@@ -1969,7 +2543,7 @@
       </w:pPr>
     </w:pPrDefault>
   </w:docDefaults>
-  <w:latentStyles w:defLockedState="0" w:defUIPriority="99" w:defSemiHidden="1" w:defUnhideWhenUsed="1" w:defQFormat="0" w:count="276">
+  <w:latentStyles w:defLockedState="0" w:defUIPriority="99" w:defSemiHidden="1" w:defUnhideWhenUsed="1" w:defQFormat="0" w:count="267">
     <w:lsdException w:name="Normal" w:semiHidden="0" w:uiPriority="0" w:unhideWhenUsed="0" w:qFormat="1"/>
     <w:lsdException w:name="heading 1" w:semiHidden="0" w:uiPriority="9" w:unhideWhenUsed="0" w:qFormat="1"/>
     <w:lsdException w:name="heading 2" w:uiPriority="9" w:qFormat="1"/>
@@ -2476,4 +3050,16 @@
   <a:objectDefaults/>
   <a:extraClrSchemeLst/>
 </a:theme>
+</file>
+
+<file path=customXml/item1.xml><?xml version="1.0" encoding="utf-8"?>
+<b:Sources xmlns:b="http://schemas.openxmlformats.org/officeDocument/2006/bibliography" xmlns="http://schemas.openxmlformats.org/officeDocument/2006/bibliography" SelectedStyle="\APA.XSL" StyleName="APA"/>
+</file>
+
+<file path=customXml/itemProps1.xml><?xml version="1.0" encoding="utf-8"?>
+<ds:datastoreItem xmlns:ds="http://schemas.openxmlformats.org/officeDocument/2006/customXml" ds:itemID="{6E9B2F18-DE33-4F0A-8F5F-0ED9150FEA34}">
+  <ds:schemaRefs>
+    <ds:schemaRef ds:uri="http://schemas.openxmlformats.org/officeDocument/2006/bibliography"/>
+  </ds:schemaRefs>
+</ds:datastoreItem>
 </file>
</xml_diff>